<commit_message>
heatmap and manuscript updates
</commit_message>
<xml_diff>
--- a/manuscripts/WASH-IPD-aim2-abstract-results-figures.docx
+++ b/manuscripts/WASH-IPD-aim2-abstract-results-figures.docx
@@ -31,7 +31,71 @@
           <w:sz w:val="18"/>
           <w:szCs w:val="18"/>
         </w:rPr>
-        <w:t>Andrew Mertens, Jack Colford, Oliver Cumming, Joe Brown, Jill Stewart, David Holcomb, Drew Capone, Jackie Knee, Tom Clasen, Heather Reese, Amy Pickering, Clair Null, Steve Luby, Jessica Grembi, Ben Arnold, Audrie Lin, Jade Benjamin-Chung, Laura Kwong, Lauren Steinbaum, Ali Boehm, Kara Nelson, Erica Fuhrmeister, Mahbubur Rahman, Sammy Njenga, Rassul Nala, Ruwan Thilakaratne, Ayse Ercumen (middle order not finalized)</w:t>
+        <w:t xml:space="preserve">Andrew Mertens, Jack Colford, Oliver Cumming, Joe Brown, Jill Stewart, David Holcomb, Drew Capone, Jackie Knee, Tom Clasen, Heather Reese, Amy Pickering, Clair Null, Steve Luby, Jessica </w:t>
+      </w:r>
+      <w:proofErr w:type="spellStart"/>
+      <w:r>
+        <w:rPr>
+          <w:sz w:val="18"/>
+          <w:szCs w:val="18"/>
+        </w:rPr>
+        <w:t>Grembi</w:t>
+      </w:r>
+      <w:proofErr w:type="spellEnd"/>
+      <w:r>
+        <w:rPr>
+          <w:sz w:val="18"/>
+          <w:szCs w:val="18"/>
+        </w:rPr>
+        <w:t xml:space="preserve">, Ben Arnold, Audrie Lin, Jade Benjamin-Chung, Laura Kwong, Lauren Steinbaum, Ali Boehm, Kara Nelson, Erica Fuhrmeister, Mahbubur Rahman, Sammy Njenga, </w:t>
+      </w:r>
+      <w:proofErr w:type="spellStart"/>
+      <w:r>
+        <w:rPr>
+          <w:sz w:val="18"/>
+          <w:szCs w:val="18"/>
+        </w:rPr>
+        <w:t>Rassul</w:t>
+      </w:r>
+      <w:proofErr w:type="spellEnd"/>
+      <w:r>
+        <w:rPr>
+          <w:sz w:val="18"/>
+          <w:szCs w:val="18"/>
+        </w:rPr>
+        <w:t xml:space="preserve"> Nala, Ruwan </w:t>
+      </w:r>
+      <w:proofErr w:type="spellStart"/>
+      <w:r>
+        <w:rPr>
+          <w:sz w:val="18"/>
+          <w:szCs w:val="18"/>
+        </w:rPr>
+        <w:t>Thilakaratne</w:t>
+      </w:r>
+      <w:proofErr w:type="spellEnd"/>
+      <w:r>
+        <w:rPr>
+          <w:sz w:val="18"/>
+          <w:szCs w:val="18"/>
+        </w:rPr>
+        <w:t xml:space="preserve">, Ayse </w:t>
+      </w:r>
+      <w:proofErr w:type="spellStart"/>
+      <w:r>
+        <w:rPr>
+          <w:sz w:val="18"/>
+          <w:szCs w:val="18"/>
+        </w:rPr>
+        <w:t>Ercumen</w:t>
+      </w:r>
+      <w:proofErr w:type="spellEnd"/>
+      <w:r>
+        <w:rPr>
+          <w:sz w:val="18"/>
+          <w:szCs w:val="18"/>
+        </w:rPr>
+        <w:t xml:space="preserve"> (middle order not finalized)</w:t>
       </w:r>
     </w:p>
     <w:p>
@@ -68,7 +132,61 @@
           <w:sz w:val="20"/>
           <w:szCs w:val="20"/>
         </w:rPr>
-        <w:t xml:space="preserve"> Water, sanitation and hygiene (WASH) improvements aim to reduce childhood enteric infections, subsequent diarrheal disease and growth faltering by reducing child exposure to fecal-orally transmitted pathogens in the environment. Until recently, trials of WASH interventions have primarily focused on documenting health outcomes such as caregiver-reported diarrhea without quantifying intermediate outcomes along the causal chain, such as detection of pathogens in environmental samples and in human biological specimens. Without measuring these causal intermediates, trials are limited to a “black box” understanding, where underlying mechanisms of interventions are unknown and investigators can only speculate about reasons for intervention success or failure. Inspecting the causal chain is especially important given the small or null effects on child diarrhea and growth achieved in recent well-conducted trials of WASH interventions. Additionally, studies that have collected environmental samples to date have primarily focused on drinking water (and, to a smaller extent, hands and food) while other pathways such as soil and surfaces in the domestic environment have received less attention. Furthermore, most studies have relied on measuring indicator organisms in the environment as a proxy for pathogens; these indicators can originate from non-fecal sources, cannot differentiate between human vs. animal fecal contamination, and correlate poorly with the presence of pathogen. Recent advances in DNA-based diagnostics now allow detection of a range of enteropathogens in human biological specimens and environmental samples, as well as distinction between human vs. animal fecal sources through molecular source tracking (MST) markers. We conducted an individual participant data (IPD) meta-analysis to pool data from WASH trials that have measured pathogens and/or MST markers in the environment to explore associations between pathogen presence in the environment and the gut, and any subsequent diarrheal infections and child growth sequelae,</w:t>
+        <w:t xml:space="preserve"> Water, </w:t>
+      </w:r>
+      <w:proofErr w:type="gramStart"/>
+      <w:r>
+        <w:rPr>
+          <w:rFonts w:ascii="Times New Roman" w:hAnsi="Times New Roman" w:cs="Times New Roman"/>
+          <w:sz w:val="20"/>
+          <w:szCs w:val="20"/>
+        </w:rPr>
+        <w:t>sanitation</w:t>
+      </w:r>
+      <w:proofErr w:type="gramEnd"/>
+      <w:r>
+        <w:rPr>
+          <w:rFonts w:ascii="Times New Roman" w:hAnsi="Times New Roman" w:cs="Times New Roman"/>
+          <w:sz w:val="20"/>
+          <w:szCs w:val="20"/>
+        </w:rPr>
+        <w:t xml:space="preserve"> and hygiene (WASH) improvements aim to reduce childhood enteric infections, subsequent diarrheal disease and growth faltering by reducing child exposure to fecal-orally transmitted pathogens in the environment. Until recently, trials of WASH interventions have primarily focused on documenting health outcomes such as caregiver-reported diarrhea without quantifying intermediate outcomes along the causal chain, such as detection of pathogens in environmental samples and in human biological specimens. Without measuring these causal intermediates, trials are limited to a “black box” understanding, where underlying mechanisms of interventions are </w:t>
+      </w:r>
+      <w:proofErr w:type="gramStart"/>
+      <w:r>
+        <w:rPr>
+          <w:rFonts w:ascii="Times New Roman" w:hAnsi="Times New Roman" w:cs="Times New Roman"/>
+          <w:sz w:val="20"/>
+          <w:szCs w:val="20"/>
+        </w:rPr>
+        <w:t>unknown</w:t>
+      </w:r>
+      <w:proofErr w:type="gramEnd"/>
+      <w:r>
+        <w:rPr>
+          <w:rFonts w:ascii="Times New Roman" w:hAnsi="Times New Roman" w:cs="Times New Roman"/>
+          <w:sz w:val="20"/>
+          <w:szCs w:val="20"/>
+        </w:rPr>
+        <w:t xml:space="preserve"> and investigators can only speculate about reasons for intervention success or failure. Inspecting the causal chain is especially important given the small or null effects on child diarrhea and growth achieved in recent well-conducted trials of WASH interventions. Additionally, studies that have collected environmental samples to date have primarily focused on drinking water (and, to a smaller extent, </w:t>
+      </w:r>
+      <w:proofErr w:type="gramStart"/>
+      <w:r>
+        <w:rPr>
+          <w:rFonts w:ascii="Times New Roman" w:hAnsi="Times New Roman" w:cs="Times New Roman"/>
+          <w:sz w:val="20"/>
+          <w:szCs w:val="20"/>
+        </w:rPr>
+        <w:t>hands</w:t>
+      </w:r>
+      <w:proofErr w:type="gramEnd"/>
+      <w:r>
+        <w:rPr>
+          <w:rFonts w:ascii="Times New Roman" w:hAnsi="Times New Roman" w:cs="Times New Roman"/>
+          <w:sz w:val="20"/>
+          <w:szCs w:val="20"/>
+        </w:rPr>
+        <w:t xml:space="preserve"> and food) while other pathways such as soil and surfaces in the domestic environment have received less attention. Furthermore, most studies have relied on measuring indicator organisms in the environment as a proxy for pathogens; these indicators can originate from non-fecal sources, cannot differentiate between human vs. animal fecal contamination, and correlate poorly with the presence of pathogen. Recent advances in DNA-based diagnostics now allow detection of a range of enteropathogens in human biological specimens and environmental samples, as well as distinction between human vs. animal fecal sources through molecular source tracking (MST) markers. We conducted an individual participant data (IPD) meta-analysis to pool data from WASH trials that have measured pathogens and/or MST markers in the environment to explore associations between pathogen presence in the environment and the gut, and any subsequent diarrheal infections and child growth sequelae,</w:t>
       </w:r>
     </w:p>
     <w:p>
@@ -187,7 +305,15 @@
         <w:pStyle w:val="FirstParagraph"/>
       </w:pPr>
       <w:r>
-        <w:t>We examined associations between prevalence of enteropathogens and MST markers in the environment and child health outcomes, including all-cause diarrheal disease, child growth, and enteropathogen-specific infections. The primary outcomes for all exposures were caregiver recall of diarrheal disease and child height-for-age Z-scores. For specific enteropathogen presences in the environment, primary outcomes also included the corresponding enteropathogen detection in child stool. Secondary outcomes include z-scores for weight-for-age (WAZ) and weight-for-length (WLZ) and prevalence of stunting, wasting and underweight. For the growth outcomes outcomes, we considered all environmental samples collected over the child’s lifetime prior to the anthropometry measurement. For the diarrheal disease and enteropathogen-specific infection outcomes, we will only consider environmental samples collected up to four months before the measurement of the health outcome.</w:t>
+        <w:t xml:space="preserve">We examined associations between prevalence of enteropathogens and MST markers in the environment and child health outcomes, including all-cause diarrheal disease, child growth, and enteropathogen-specific infections. The primary outcomes for all exposures were caregiver recall of diarrheal disease and child height-for-age Z-scores. For specific enteropathogen presences in the environment, primary outcomes also included the corresponding enteropathogen detection in child stool. Secondary outcomes include z-scores for weight-for-age (WAZ) and weight-for-length (WLZ) and prevalence of stunting, wasting and underweight. For the growth outcomes </w:t>
+      </w:r>
+      <w:proofErr w:type="spellStart"/>
+      <w:r>
+        <w:t>outcomes</w:t>
+      </w:r>
+      <w:proofErr w:type="spellEnd"/>
+      <w:r>
+        <w:t>, we considered all environmental samples collected over the child’s lifetime prior to the anthropometry measurement. For the diarrheal disease and enteropathogen-specific infection outcomes, we will only consider environmental samples collected up to four months before the measurement of the health outcome.</w:t>
       </w:r>
     </w:p>
     <w:p>
@@ -213,7 +339,15 @@
         <w:t>2</w:t>
       </w:r>
       <w:r>
-        <w:t xml:space="preserve"> All analyses were adjusted for potential confounders. We included child age and asset-based household wealth as adjustment covariates for all adjusted estimates. Other covariates were prescreened using likelihood ratio tests, and only variables associated with the outcome with a p-value &lt; 0.2 were included in the model for each outcome. We included the following variables in the prescreening set if they were measured within an included study: child age, child sex, maternal age, household food security status, number of people in the household, age and education of primary caregiver in the household, asset-based household wealth, number of rooms, construction materials (walls, floor, roof), access to electricity, land ownership and if anyone in the household works in agriculture. Within each study, we only estimated associations when there were at least 5 cases of the binary outcome in the rarest strata of the exposure.</w:t>
+        <w:t xml:space="preserve"> All analyses were adjusted for potential confounders. We included child age and asset-based household wealth as adjustment covariates for all adjusted estimates. Other covariates were prescreened using likelihood ratio tests, and only variables associated with the outcome with a p-value &lt; 0.2 were included in the model for each outcome. We included the following variables in the prescreening set if they were measured within an included study: child age, child sex, maternal age, household food security status, number of people in the household, </w:t>
+      </w:r>
+      <w:proofErr w:type="gramStart"/>
+      <w:r>
+        <w:t>age</w:t>
+      </w:r>
+      <w:proofErr w:type="gramEnd"/>
+      <w:r>
+        <w:t xml:space="preserve"> and education of primary caregiver in the household, asset-based household wealth, number of rooms, construction materials (walls, floor, roof), access to electricity, land ownership and if anyone in the household works in agriculture. Within each study, we only estimated associations when there were at least 5 cases of the binary outcome in the rarest strata of the exposure.</w:t>
       </w:r>
     </w:p>
     <w:p>
@@ -283,7 +417,15 @@
       </w:r>
       <w:r>
         <w:lastRenderedPageBreak/>
-        <w:t>associated with an increased diarrheal disease risk in Mapsan latrine soil samples, and had non-significant but positive association in all three sample types from Boehm et al 2016 (Figure 6). There are inconsistent associations between the abundance of specific enteropathogens and MST markers and child diarrheal disease, with most estimates having null effects, and with significant effects occurring in both harmful and protective directions (Figures 7-8).</w:t>
+        <w:t xml:space="preserve">associated with an increased diarrheal disease risk in Mapsan latrine soil </w:t>
+      </w:r>
+      <w:proofErr w:type="gramStart"/>
+      <w:r>
+        <w:t>samples, and</w:t>
+      </w:r>
+      <w:proofErr w:type="gramEnd"/>
+      <w:r>
+        <w:t xml:space="preserve"> had non-significant but positive association in all three sample types from Boehm et al 2016 (Figure 6). There are inconsistent associations between the abundance of specific enteropathogens and MST markers and child diarrheal disease, with most estimates having null effects, and with significant effects occurring in both harmful and protective directions (Figures 7-8).</w:t>
       </w:r>
     </w:p>
     <w:p>
@@ -308,7 +450,15 @@
         <w:pStyle w:val="BodyText"/>
       </w:pPr>
       <w:r>
-        <w:t>The presence of any enteropathogen (but not any MST marker) in any environmental sample was significantly associated with lower height-for-age Z-scores (HAZ) when pooled across studies (Adjusted mean difference: -0.08 (95% CI: -0.15, -0.01), Figure 2). This was driven primarily by the number of slightly harmful but insignificant effects rather than by any strong effect of any enteropathogen in specific studies or sample types, highlighting the strength of IPD meta-analyses. Nevertheless, water samples with any enteropathogen presence were also significantly associated with lower mean HAZ in Boehm et al. 2016. Also, there was a borderline reduced HAZ associated with any pathogen in soil when pooled across studies. Any MST presence in water was also significantly associated with lower mean HAZ in Boehm 2016, but was associated with higher mean HAZ in latrine soil samples in Holcomb et al. 2020.</w:t>
+        <w:t xml:space="preserve">The presence of any enteropathogen (but not any MST marker) in any environmental sample was significantly associated with lower height-for-age Z-scores (HAZ) when pooled across studies (Adjusted mean difference: -0.08 (95% CI: -0.15, -0.01), Figure 2). This was driven primarily by the number of slightly harmful but insignificant effects rather than by any strong effect of any enteropathogen in specific studies or sample types, highlighting the strength of IPD meta-analyses. Nevertheless, water samples with any enteropathogen presence were also significantly associated with lower mean HAZ in Boehm et al. 2016. Also, there was a borderline reduced HAZ associated with any pathogen in soil when pooled across studies. Any MST presence in water was also significantly associated with lower mean HAZ in Boehm </w:t>
+      </w:r>
+      <w:proofErr w:type="gramStart"/>
+      <w:r>
+        <w:t>2016, but</w:t>
+      </w:r>
+      <w:proofErr w:type="gramEnd"/>
+      <w:r>
+        <w:t xml:space="preserve"> was associated with higher mean HAZ in latrine soil samples in Holcomb et al. 2020.</w:t>
       </w:r>
     </w:p>
     <w:p>
@@ -410,7 +560,15 @@
         <w:t>C. difficile</w:t>
       </w:r>
       <w:r>
-        <w:t xml:space="preserve"> was only measured in latrine soil in Capone et al. 2021, but had the strongest association with infections in the children among specific enteropathogens. These findings highlight the limitations of self-reported all-cause diarrhea as an outcome to assess the impact on environmental pathogen contamination. Additionally, the link between pathogens in the environment and in child stool samples provides a link in the causal chain between environmental contamination and lower child HAZ, though the analysis was limited by the small number of pathogens measured in both the environment and children.</w:t>
+        <w:t xml:space="preserve"> was only measured in latrine soil in Capone et al. </w:t>
+      </w:r>
+      <w:proofErr w:type="gramStart"/>
+      <w:r>
+        <w:t>2021, but</w:t>
+      </w:r>
+      <w:proofErr w:type="gramEnd"/>
+      <w:r>
+        <w:t xml:space="preserve"> had the strongest association with infections in the children among specific enteropathogens. These findings highlight the limitations of self-reported all-cause diarrhea as an outcome to assess the impact on environmental pathogen contamination. Additionally, the link between pathogens in the environment and in child stool samples provides a link in the causal chain between environmental contamination and lower child HAZ, though the analysis was limited by the small number of pathogens measured in both the environment and children.</w:t>
       </w:r>
     </w:p>
     <w:p>
@@ -709,7 +867,23 @@
       <w:bookmarkEnd w:id="3"/>
       <w:r>
         <w:lastRenderedPageBreak/>
-        <w:t>Supplimentary figures</w:t>
+        <w:t xml:space="preserve">Supplimentary </w:t>
+      </w:r>
+      <w:commentRangeStart w:id="8"/>
+      <w:r>
+        <w:t>figures</w:t>
+      </w:r>
+      <w:commentRangeEnd w:id="8"/>
+      <w:r>
+        <w:rPr>
+          <w:rStyle w:val="CommentReference"/>
+          <w:rFonts w:asciiTheme="minorHAnsi" w:eastAsiaTheme="minorEastAsia" w:hAnsiTheme="minorHAnsi" w:cstheme="minorBidi"/>
+          <w:b w:val="0"/>
+          <w:bCs w:val="0"/>
+          <w:caps w:val="0"/>
+          <w:spacing w:val="0"/>
+        </w:rPr>
+        <w:commentReference w:id="8"/>
       </w:r>
     </w:p>
     <w:p>
@@ -731,276 +905,6 @@
                 <pic:pic xmlns:pic="http://schemas.openxmlformats.org/drawingml/2006/picture">
                   <pic:nvPicPr>
                     <pic:cNvPr id="0" name="Picture" descr="WASH-IPD-aim2-results3_files/figure-docx/unnamed-chunk-4-1.png"/>
-                    <pic:cNvPicPr>
-                      <a:picLocks noChangeAspect="1" noChangeArrowheads="1"/>
-                    </pic:cNvPicPr>
-                  </pic:nvPicPr>
-                  <pic:blipFill>
-                    <a:blip r:embed="rId10"/>
-                    <a:stretch>
-                      <a:fillRect/>
-                    </a:stretch>
-                  </pic:blipFill>
-                  <pic:spPr bwMode="auto">
-                    <a:xfrm>
-                      <a:off x="0" y="0"/>
-                      <a:ext cx="8229600" cy="4937760"/>
-                    </a:xfrm>
-                    <a:prstGeom prst="rect">
-                      <a:avLst/>
-                    </a:prstGeom>
-                    <a:noFill/>
-                    <a:ln w="9525">
-                      <a:noFill/>
-                      <a:headEnd/>
-                      <a:tailEnd/>
-                    </a:ln>
-                  </pic:spPr>
-                </pic:pic>
-              </a:graphicData>
-            </a:graphic>
-          </wp:inline>
-        </w:drawing>
-      </w:r>
-    </w:p>
-    <w:p>
-      <w:pPr>
-        <w:pStyle w:val="CaptionedFigure"/>
-      </w:pPr>
-      <w:r>
-        <w:rPr>
-          <w:noProof/>
-        </w:rPr>
-        <w:lastRenderedPageBreak/>
-        <w:drawing>
-          <wp:inline distT="0" distB="0" distL="0" distR="0" wp14:anchorId="0919C262" wp14:editId="3C42DBCE">
-            <wp:extent cx="8229600" cy="4937760"/>
-            <wp:effectExtent l="0" t="0" r="0" b="0"/>
-            <wp:docPr id="5" name="Picture" descr="Heatmap of significance and direction of associations between aggregate measures of environmental contamination and child diarrhea and growth outcomes. Cells are colored by the strength of significance and direction of association, and the point estimate and confidence intervals are printed within cells, with relative risks printed for binary outcomes and mean differences for continuous outcomes. Each row is for a different sample type in a specific study, and pooled estimates are not plotted. Estimates aggregated across any sample type are only plotted if there are multiple sample types for a study. All estimates are adjusted for potential confounders."/>
-            <wp:cNvGraphicFramePr/>
-            <a:graphic xmlns:a="http://schemas.openxmlformats.org/drawingml/2006/main">
-              <a:graphicData uri="http://schemas.openxmlformats.org/drawingml/2006/picture">
-                <pic:pic xmlns:pic="http://schemas.openxmlformats.org/drawingml/2006/picture">
-                  <pic:nvPicPr>
-                    <pic:cNvPr id="0" name="Picture" descr="WASH-IPD-aim2-results3_files/figure-docx/hm_agg2-1.png"/>
-                    <pic:cNvPicPr>
-                      <a:picLocks noChangeAspect="1" noChangeArrowheads="1"/>
-                    </pic:cNvPicPr>
-                  </pic:nvPicPr>
-                  <pic:blipFill>
-                    <a:blip r:embed="rId11"/>
-                    <a:stretch>
-                      <a:fillRect/>
-                    </a:stretch>
-                  </pic:blipFill>
-                  <pic:spPr bwMode="auto">
-                    <a:xfrm>
-                      <a:off x="0" y="0"/>
-                      <a:ext cx="8229600" cy="4937760"/>
-                    </a:xfrm>
-                    <a:prstGeom prst="rect">
-                      <a:avLst/>
-                    </a:prstGeom>
-                    <a:noFill/>
-                    <a:ln w="9525">
-                      <a:noFill/>
-                      <a:headEnd/>
-                      <a:tailEnd/>
-                    </a:ln>
-                  </pic:spPr>
-                </pic:pic>
-              </a:graphicData>
-            </a:graphic>
-          </wp:inline>
-        </w:drawing>
-      </w:r>
-    </w:p>
-    <w:p>
-      <w:pPr>
-        <w:pStyle w:val="ImageCaption"/>
-      </w:pPr>
-      <w:bookmarkStart w:id="8" w:name="fig4"/>
-      <w:r>
-        <w:t>Figure </w:t>
-      </w:r>
-      <w:r>
-        <w:fldChar w:fldCharType="begin"/>
-      </w:r>
-      <w:r>
-        <w:instrText xml:space="preserve">SEQ Figure \* ARABIC </w:instrText>
-      </w:r>
-      <w:r>
-        <w:fldChar w:fldCharType="separate"/>
-      </w:r>
-      <w:r>
-        <w:t>4</w:t>
-      </w:r>
-      <w:r>
-        <w:fldChar w:fldCharType="end"/>
-      </w:r>
-      <w:r>
-        <w:t xml:space="preserve">: </w:t>
-      </w:r>
-      <w:bookmarkEnd w:id="8"/>
-      <w:r>
-        <w:t>Heatmap of significance and direction of associations between aggregate measures of environmental contamination and child diarrhea and growth outcomes. Cells are colored by the strength of significance and direction of association, and the point estimate and confidence intervals are printed within cells, with relative risks printed for binary outcomes and mean differences for continuous outcomes. Each row is for a different sample type in a specific study, and pooled estimates are not plotted. Estimates aggregated across any sample type are only plotted if there are multiple sample types for a study. All estimates are adjusted for potential confounders.</w:t>
-      </w:r>
-    </w:p>
-    <w:p>
-      <w:pPr>
-        <w:pStyle w:val="BodyText"/>
-      </w:pPr>
-      <w:r>
-        <w:rPr>
-          <w:noProof/>
-        </w:rPr>
-        <w:lastRenderedPageBreak/>
-        <w:drawing>
-          <wp:inline distT="0" distB="0" distL="0" distR="0" wp14:anchorId="6BF73C22" wp14:editId="06CADD71">
-            <wp:extent cx="8229600" cy="4937760"/>
-            <wp:effectExtent l="0" t="0" r="0" b="0"/>
-            <wp:docPr id="6" name="Picture"/>
-            <wp:cNvGraphicFramePr/>
-            <a:graphic xmlns:a="http://schemas.openxmlformats.org/drawingml/2006/main">
-              <a:graphicData uri="http://schemas.openxmlformats.org/drawingml/2006/picture">
-                <pic:pic xmlns:pic="http://schemas.openxmlformats.org/drawingml/2006/picture">
-                  <pic:nvPicPr>
-                    <pic:cNvPr id="0" name="Picture" descr="WASH-IPD-aim2-results3_files/figure-docx/unnamed-chunk-5-1.png"/>
-                    <pic:cNvPicPr>
-                      <a:picLocks noChangeAspect="1" noChangeArrowheads="1"/>
-                    </pic:cNvPicPr>
-                  </pic:nvPicPr>
-                  <pic:blipFill>
-                    <a:blip r:embed="rId12"/>
-                    <a:stretch>
-                      <a:fillRect/>
-                    </a:stretch>
-                  </pic:blipFill>
-                  <pic:spPr bwMode="auto">
-                    <a:xfrm>
-                      <a:off x="0" y="0"/>
-                      <a:ext cx="8229600" cy="4937760"/>
-                    </a:xfrm>
-                    <a:prstGeom prst="rect">
-                      <a:avLst/>
-                    </a:prstGeom>
-                    <a:noFill/>
-                    <a:ln w="9525">
-                      <a:noFill/>
-                      <a:headEnd/>
-                      <a:tailEnd/>
-                    </a:ln>
-                  </pic:spPr>
-                </pic:pic>
-              </a:graphicData>
-            </a:graphic>
-          </wp:inline>
-        </w:drawing>
-      </w:r>
-    </w:p>
-    <w:p>
-      <w:pPr>
-        <w:pStyle w:val="CaptionedFigure"/>
-      </w:pPr>
-      <w:r>
-        <w:rPr>
-          <w:noProof/>
-        </w:rPr>
-        <w:lastRenderedPageBreak/>
-        <w:drawing>
-          <wp:inline distT="0" distB="0" distL="0" distR="0" wp14:anchorId="2F9DD98C" wp14:editId="55AF8AC1">
-            <wp:extent cx="8229600" cy="4937760"/>
-            <wp:effectExtent l="0" t="0" r="0" b="0"/>
-            <wp:docPr id="7" name="Picture" descr="Heatmap of significance and direction of associations between specific pathogens in environmental samples and child diarrhea and growth outcomes. Cells are colored by the strength of significance and direction of association, and the point estimate and confidence intervals are printed within cells, with relative risks printed for binary outcomes and mean differences for continuous outcomes. Each row is for a different sample type in a specific study, and pooled estimates are not plotted. Estimates aggregated across any sample type are only plotted if there are multiple sample types for a study. All estimates are adjusted for potential confounders."/>
-            <wp:cNvGraphicFramePr/>
-            <a:graphic xmlns:a="http://schemas.openxmlformats.org/drawingml/2006/main">
-              <a:graphicData uri="http://schemas.openxmlformats.org/drawingml/2006/picture">
-                <pic:pic xmlns:pic="http://schemas.openxmlformats.org/drawingml/2006/picture">
-                  <pic:nvPicPr>
-                    <pic:cNvPr id="0" name="Picture" descr="WASH-IPD-aim2-results3_files/figure-docx/hm2-1.png"/>
-                    <pic:cNvPicPr>
-                      <a:picLocks noChangeAspect="1" noChangeArrowheads="1"/>
-                    </pic:cNvPicPr>
-                  </pic:nvPicPr>
-                  <pic:blipFill>
-                    <a:blip r:embed="rId13"/>
-                    <a:stretch>
-                      <a:fillRect/>
-                    </a:stretch>
-                  </pic:blipFill>
-                  <pic:spPr bwMode="auto">
-                    <a:xfrm>
-                      <a:off x="0" y="0"/>
-                      <a:ext cx="8229600" cy="4937760"/>
-                    </a:xfrm>
-                    <a:prstGeom prst="rect">
-                      <a:avLst/>
-                    </a:prstGeom>
-                    <a:noFill/>
-                    <a:ln w="9525">
-                      <a:noFill/>
-                      <a:headEnd/>
-                      <a:tailEnd/>
-                    </a:ln>
-                  </pic:spPr>
-                </pic:pic>
-              </a:graphicData>
-            </a:graphic>
-          </wp:inline>
-        </w:drawing>
-      </w:r>
-    </w:p>
-    <w:p>
-      <w:pPr>
-        <w:pStyle w:val="ImageCaption"/>
-      </w:pPr>
-      <w:bookmarkStart w:id="9" w:name="fig5"/>
-      <w:r>
-        <w:t>Figure </w:t>
-      </w:r>
-      <w:r>
-        <w:fldChar w:fldCharType="begin"/>
-      </w:r>
-      <w:r>
-        <w:instrText xml:space="preserve">SEQ Figure \* ARABIC </w:instrText>
-      </w:r>
-      <w:r>
-        <w:fldChar w:fldCharType="separate"/>
-      </w:r>
-      <w:r>
-        <w:t>5</w:t>
-      </w:r>
-      <w:r>
-        <w:fldChar w:fldCharType="end"/>
-      </w:r>
-      <w:r>
-        <w:t xml:space="preserve">: </w:t>
-      </w:r>
-      <w:bookmarkEnd w:id="9"/>
-      <w:r>
-        <w:t>Heatmap of significance and direction of associations between specific pathogens in environmental samples and child diarrhea and growth outcomes. Cells are colored by the strength of significance and direction of association, and the point estimate and confidence intervals are printed within cells, with relative risks printed for binary outcomes and mean differences for continuous outcomes. Each row is for a different sample type in a specific study, and pooled estimates are not plotted. Estimates aggregated across any sample type are only plotted if there are multiple sample types for a study. All estimates are adjusted for potential confounders.</w:t>
-      </w:r>
-    </w:p>
-    <w:p>
-      <w:pPr>
-        <w:pStyle w:val="CaptionedFigure"/>
-      </w:pPr>
-      <w:r>
-        <w:rPr>
-          <w:noProof/>
-        </w:rPr>
-        <w:lastRenderedPageBreak/>
-        <w:drawing>
-          <wp:inline distT="0" distB="0" distL="0" distR="0" wp14:anchorId="4A6ADF1C" wp14:editId="00FE1C94">
-            <wp:extent cx="8229600" cy="4937760"/>
-            <wp:effectExtent l="0" t="0" r="0" b="0"/>
-            <wp:docPr id="8" name="Picture" descr="Heatmap of significance and direction of associations between specific microbial source tracking markers in environmental samples and child diarrhea and growth outcomes. Cells are colored by the strength of significance and direction of association, and the point estimate and confidence intervals are printed within cells, with relative risks printed for binary outcomes and mean differences for continuous outcomes. Each row is for a different sample type in a specific study, and pooled estimates are not plotted. Estimates aggregated across any sample type are only plotted if there are multiple sample types for a study. All estimates are adjusted for potential confounders."/>
-            <wp:cNvGraphicFramePr/>
-            <a:graphic xmlns:a="http://schemas.openxmlformats.org/drawingml/2006/main">
-              <a:graphicData uri="http://schemas.openxmlformats.org/drawingml/2006/picture">
-                <pic:pic xmlns:pic="http://schemas.openxmlformats.org/drawingml/2006/picture">
-                  <pic:nvPicPr>
-                    <pic:cNvPr id="0" name="Picture" descr="WASH-IPD-aim2-results3_files/figure-docx/hm_mst-1.png"/>
                     <pic:cNvPicPr>
                       <a:picLocks noChangeAspect="1" noChangeArrowheads="1"/>
                     </pic:cNvPicPr>
@@ -1035,37 +939,6 @@
     </w:p>
     <w:p>
       <w:pPr>
-        <w:pStyle w:val="ImageCaption"/>
-      </w:pPr>
-      <w:bookmarkStart w:id="10" w:name="fig6"/>
-      <w:r>
-        <w:t>Figure </w:t>
-      </w:r>
-      <w:r>
-        <w:fldChar w:fldCharType="begin"/>
-      </w:r>
-      <w:r>
-        <w:instrText xml:space="preserve">SEQ Figure \* ARABIC </w:instrText>
-      </w:r>
-      <w:r>
-        <w:fldChar w:fldCharType="separate"/>
-      </w:r>
-      <w:r>
-        <w:t>6</w:t>
-      </w:r>
-      <w:r>
-        <w:fldChar w:fldCharType="end"/>
-      </w:r>
-      <w:r>
-        <w:t xml:space="preserve">: </w:t>
-      </w:r>
-      <w:bookmarkEnd w:id="10"/>
-      <w:r>
-        <w:t>Heatmap of significance and direction of associations between specific microbial source tracking markers in environmental samples and child diarrhea and growth outcomes. Cells are colored by the strength of significance and direction of association, and the point estimate and confidence intervals are printed within cells, with relative risks printed for binary outcomes and mean differences for continuous outcomes. Each row is for a different sample type in a specific study, and pooled estimates are not plotted. Estimates aggregated across any sample type are only plotted if there are multiple sample types for a study. All estimates are adjusted for potential confounders.</w:t>
-      </w:r>
-    </w:p>
-    <w:p>
-      <w:pPr>
         <w:pStyle w:val="CaptionedFigure"/>
       </w:pPr>
       <w:r>
@@ -1074,16 +947,16 @@
         </w:rPr>
         <w:lastRenderedPageBreak/>
         <w:drawing>
-          <wp:inline distT="0" distB="0" distL="0" distR="0" wp14:anchorId="2F9B005B" wp14:editId="68696B70">
+          <wp:inline distT="0" distB="0" distL="0" distR="0" wp14:anchorId="0919C262" wp14:editId="3C42DBCE">
             <wp:extent cx="8229600" cy="4937760"/>
             <wp:effectExtent l="0" t="0" r="0" b="0"/>
-            <wp:docPr id="9" name="Picture" descr="Heatmap of significance and direction of associations between the abundance of specific pathogens in environmental samples and child diarrhea and growth outcomes. Cells are colored by the strength of significance and direction of association, and the point estimate and confidence intervals are printed within cells, with relative risks printed for binary outcomes and mean differences for continuous outcomes. Each row is for a different sample type in a specific study, and pooled estimates are not plotted. Estimates aggregated across any sample type are only plotted if there are multiple sample types for a study. All estimates are adjusted for potential confounders."/>
+            <wp:docPr id="5" name="Picture" descr="Heatmap of significance and direction of associations between aggregate measures of environmental contamination and child diarrhea and growth outcomes. Cells are colored by the strength of significance and direction of association, and the point estimate and confidence intervals are printed within cells, with relative risks printed for binary outcomes and mean differences for continuous outcomes. Each row is for a different sample type in a specific study, and pooled estimates are not plotted. Estimates aggregated across any sample type are only plotted if there are multiple sample types for a study. All estimates are adjusted for potential confounders."/>
             <wp:cNvGraphicFramePr/>
             <a:graphic xmlns:a="http://schemas.openxmlformats.org/drawingml/2006/main">
               <a:graphicData uri="http://schemas.openxmlformats.org/drawingml/2006/picture">
                 <pic:pic xmlns:pic="http://schemas.openxmlformats.org/drawingml/2006/picture">
                   <pic:nvPicPr>
-                    <pic:cNvPr id="0" name="Picture" descr="WASH-IPD-aim2-results3_files/figure-docx/hm1_abund-1.png"/>
+                    <pic:cNvPr id="0" name="Picture" descr="WASH-IPD-aim2-results3_files/figure-docx/hm_agg2-1.png"/>
                     <pic:cNvPicPr>
                       <a:picLocks noChangeAspect="1" noChangeArrowheads="1"/>
                     </pic:cNvPicPr>
@@ -1120,7 +993,7 @@
       <w:pPr>
         <w:pStyle w:val="ImageCaption"/>
       </w:pPr>
-      <w:bookmarkStart w:id="11" w:name="fig7"/>
+      <w:bookmarkStart w:id="9" w:name="fig4"/>
       <w:r>
         <w:t>Figure </w:t>
       </w:r>
@@ -1134,7 +1007,7 @@
         <w:fldChar w:fldCharType="separate"/>
       </w:r>
       <w:r>
-        <w:t>7</w:t>
+        <w:t>4</w:t>
       </w:r>
       <w:r>
         <w:fldChar w:fldCharType="end"/>
@@ -1142,14 +1015,14 @@
       <w:r>
         <w:t xml:space="preserve">: </w:t>
       </w:r>
-      <w:bookmarkEnd w:id="11"/>
-      <w:r>
-        <w:t>Heatmap of significance and direction of associations between the abundance of specific pathogens in environmental samples and child diarrhea and growth outcomes. Cells are colored by the strength of significance and direction of association, and the point estimate and confidence intervals are printed within cells, with relative risks printed for binary outcomes and mean differences for continuous outcomes. Each row is for a different sample type in a specific study, and pooled estimates are not plotted. Estimates aggregated across any sample type are only plotted if there are multiple sample types for a study. All estimates are adjusted for potential confounders.</w:t>
+      <w:bookmarkEnd w:id="9"/>
+      <w:r>
+        <w:t>Heatmap of significance and direction of associations between aggregate measures of environmental contamination and child diarrhea and growth outcomes. Cells are colored by the strength of significance and direction of association, and the point estimate and confidence intervals are printed within cells, with relative risks printed for binary outcomes and mean differences for continuous outcomes. Each row is for a different sample type in a specific study, and pooled estimates are not plotted. Estimates aggregated across any sample type are only plotted if there are multiple sample types for a study. All estimates are adjusted for potential confounders.</w:t>
       </w:r>
     </w:p>
     <w:p>
       <w:pPr>
-        <w:pStyle w:val="CaptionedFigure"/>
+        <w:pStyle w:val="BodyText"/>
       </w:pPr>
       <w:r>
         <w:rPr>
@@ -1157,16 +1030,16 @@
         </w:rPr>
         <w:lastRenderedPageBreak/>
         <w:drawing>
-          <wp:inline distT="0" distB="0" distL="0" distR="0" wp14:anchorId="2F4B9EDD" wp14:editId="031A4720">
+          <wp:inline distT="0" distB="0" distL="0" distR="0" wp14:anchorId="6BF73C22" wp14:editId="06CADD71">
             <wp:extent cx="8229600" cy="4937760"/>
             <wp:effectExtent l="0" t="0" r="0" b="0"/>
-            <wp:docPr id="10" name="Picture" descr="Heatmap of significance and direction of associations between the abundance of specific microbial source tracking markers in environmental samples and child diarrhea and growth outcomes. Cells are colored by the strength of significance and direction of association, and the point estimate and confidence intervals are printed within cells, with relative risks printed for binary outcomes and mean differences for continuous outcomes. Each row is for a different sample type in a specific study, and pooled estimates are not plotted. Estimates aggregated across any sample type are only plotted if there are multiple sample types for a study. All estimates are adjusted for potential confounders."/>
+            <wp:docPr id="6" name="Picture"/>
             <wp:cNvGraphicFramePr/>
             <a:graphic xmlns:a="http://schemas.openxmlformats.org/drawingml/2006/main">
               <a:graphicData uri="http://schemas.openxmlformats.org/drawingml/2006/picture">
                 <pic:pic xmlns:pic="http://schemas.openxmlformats.org/drawingml/2006/picture">
                   <pic:nvPicPr>
-                    <pic:cNvPr id="0" name="Picture" descr="WASH-IPD-aim2-results3_files/figure-docx/hm_mst_abund-1.png"/>
+                    <pic:cNvPr id="0" name="Picture" descr="WASH-IPD-aim2-results3_files/figure-docx/unnamed-chunk-5-1.png"/>
                     <pic:cNvPicPr>
                       <a:picLocks noChangeAspect="1" noChangeArrowheads="1"/>
                     </pic:cNvPicPr>
@@ -1201,64 +1074,24 @@
     </w:p>
     <w:p>
       <w:pPr>
-        <w:pStyle w:val="ImageCaption"/>
-      </w:pPr>
-      <w:bookmarkStart w:id="12" w:name="fig8"/>
-      <w:r>
-        <w:t>Figure </w:t>
-      </w:r>
-      <w:r>
-        <w:fldChar w:fldCharType="begin"/>
-      </w:r>
-      <w:r>
-        <w:instrText xml:space="preserve">SEQ Figure \* ARABIC </w:instrText>
-      </w:r>
-      <w:r>
-        <w:fldChar w:fldCharType="separate"/>
-      </w:r>
-      <w:r>
-        <w:t>8</w:t>
-      </w:r>
-      <w:r>
-        <w:fldChar w:fldCharType="end"/>
-      </w:r>
-      <w:r>
-        <w:t xml:space="preserve">: </w:t>
-      </w:r>
-      <w:bookmarkEnd w:id="12"/>
-      <w:r>
-        <w:t>Heatmap of significance and direction of associations between the abundance of specific microbial source tracking markers in environmental samples and child diarrhea and growth outcomes. Cells are colored by the strength of significance and direction of association, and the point estimate and confidence intervals are printed within cells, with relative risks printed for binary outcomes and mean differences for continuous outcomes. Each row is for a different sample type in a specific study, and pooled estimates are not plotted. Estimates aggregated across any sample type are only plotted if there are multiple sample types for a study. All estimates are adjusted for potential confounders.</w:t>
-      </w:r>
-    </w:p>
-    <w:p>
-      <w:pPr>
-        <w:pStyle w:val="Heading2"/>
-      </w:pPr>
-      <w:bookmarkStart w:id="13" w:name="subgroup-analysis"/>
-      <w:r>
-        <w:lastRenderedPageBreak/>
-        <w:t>Subgroup analysis</w:t>
-      </w:r>
-    </w:p>
-    <w:p>
-      <w:pPr>
         <w:pStyle w:val="CaptionedFigure"/>
       </w:pPr>
       <w:r>
         <w:rPr>
           <w:noProof/>
         </w:rPr>
+        <w:lastRenderedPageBreak/>
         <w:drawing>
-          <wp:inline distT="0" distB="0" distL="0" distR="0" wp14:anchorId="22274B01" wp14:editId="58751791">
+          <wp:inline distT="0" distB="0" distL="0" distR="0" wp14:anchorId="2F9DD98C" wp14:editId="55AF8AC1">
             <wp:extent cx="8229600" cy="4937760"/>
             <wp:effectExtent l="0" t="0" r="0" b="0"/>
-            <wp:docPr id="11" name="Picture" descr="Forest plots of relative risks between diarrhea disease and any enteropathogen, and any MST markers, in different types of environmental samples, stratified by whether the diarrheal disease occurred during the wet versus dry season (defined by the 6 months of highest average rainfall). Significant effect modification, as determined by the p-values on the regression model interaction term, is marked with asterisks (P &lt; 0.05 = *, P &lt; 0.01 = **, P &lt; 0.001 = ***)."/>
+            <wp:docPr id="7" name="Picture" descr="Heatmap of significance and direction of associations between specific pathogens in environmental samples and child diarrhea and growth outcomes. Cells are colored by the strength of significance and direction of association, and the point estimate and confidence intervals are printed within cells, with relative risks printed for binary outcomes and mean differences for continuous outcomes. Each row is for a different sample type in a specific study, and pooled estimates are not plotted. Estimates aggregated across any sample type are only plotted if there are multiple sample types for a study. All estimates are adjusted for potential confounders."/>
             <wp:cNvGraphicFramePr/>
             <a:graphic xmlns:a="http://schemas.openxmlformats.org/drawingml/2006/main">
               <a:graphicData uri="http://schemas.openxmlformats.org/drawingml/2006/picture">
                 <pic:pic xmlns:pic="http://schemas.openxmlformats.org/drawingml/2006/picture">
                   <pic:nvPicPr>
-                    <pic:cNvPr id="0" name="Picture" descr="WASH-IPD-aim2-results3_files/figure-docx/p_wet_diar_2-1.png"/>
+                    <pic:cNvPr id="0" name="Picture" descr="WASH-IPD-aim2-results3_files/figure-docx/hm2-1.png"/>
                     <pic:cNvPicPr>
                       <a:picLocks noChangeAspect="1" noChangeArrowheads="1"/>
                     </pic:cNvPicPr>
@@ -1295,7 +1128,7 @@
       <w:pPr>
         <w:pStyle w:val="ImageCaption"/>
       </w:pPr>
-      <w:bookmarkStart w:id="14" w:name="fig9"/>
+      <w:bookmarkStart w:id="10" w:name="fig5"/>
       <w:r>
         <w:t>Figure </w:t>
       </w:r>
@@ -1309,7 +1142,7 @@
         <w:fldChar w:fldCharType="separate"/>
       </w:r>
       <w:r>
-        <w:t>9</w:t>
+        <w:t>5</w:t>
       </w:r>
       <w:r>
         <w:fldChar w:fldCharType="end"/>
@@ -1317,9 +1150,9 @@
       <w:r>
         <w:t xml:space="preserve">: </w:t>
       </w:r>
-      <w:bookmarkEnd w:id="14"/>
-      <w:r>
-        <w:t>Forest plots of relative risks between diarrhea disease and any enteropathogen, and any MST markers, in different types of environmental samples, stratified by whether the diarrheal disease occurred during the wet versus dry season (defined by the 6 months of highest average rainfall). Significant effect modification, as determined by the p-values on the regression model interaction term, is marked with asterisks (P &lt; 0.05 = *, P &lt; 0.01 = **, P &lt; 0.001 = ***).</w:t>
+      <w:bookmarkEnd w:id="10"/>
+      <w:r>
+        <w:t>Heatmap of significance and direction of associations between specific pathogens in environmental samples and child diarrhea and growth outcomes. Cells are colored by the strength of significance and direction of association, and the point estimate and confidence intervals are printed within cells, with relative risks printed for binary outcomes and mean differences for continuous outcomes. Each row is for a different sample type in a specific study, and pooled estimates are not plotted. Estimates aggregated across any sample type are only plotted if there are multiple sample types for a study. All estimates are adjusted for potential confounders.</w:t>
       </w:r>
     </w:p>
     <w:p>
@@ -1332,16 +1165,16 @@
         </w:rPr>
         <w:lastRenderedPageBreak/>
         <w:drawing>
-          <wp:inline distT="0" distB="0" distL="0" distR="0" wp14:anchorId="1F15FAFB" wp14:editId="294A38D7">
+          <wp:inline distT="0" distB="0" distL="0" distR="0" wp14:anchorId="4A6ADF1C" wp14:editId="00FE1C94">
             <wp:extent cx="8229600" cy="4937760"/>
             <wp:effectExtent l="0" t="0" r="0" b="0"/>
-            <wp:docPr id="12" name="Picture" descr="Forest plots of associations between child HAZ and any enteropathogen, and any MST markers, in different types of environmental samples, stratified by whether any animals were present in the compound. Significant effect modification, as determined by the p-values on the regression model interaction term, is marked with asterisks (P &lt; 0.05 = *, P &lt; 0.01 = **, P &lt; 0.001 = ***)."/>
+            <wp:docPr id="8" name="Picture" descr="Heatmap of significance and direction of associations between specific microbial source tracking markers in environmental samples and child diarrhea and growth outcomes. Cells are colored by the strength of significance and direction of association, and the point estimate and confidence intervals are printed within cells, with relative risks printed for binary outcomes and mean differences for continuous outcomes. Each row is for a different sample type in a specific study, and pooled estimates are not plotted. Estimates aggregated across any sample type are only plotted if there are multiple sample types for a study. All estimates are adjusted for potential confounders."/>
             <wp:cNvGraphicFramePr/>
             <a:graphic xmlns:a="http://schemas.openxmlformats.org/drawingml/2006/main">
               <a:graphicData uri="http://schemas.openxmlformats.org/drawingml/2006/picture">
                 <pic:pic xmlns:pic="http://schemas.openxmlformats.org/drawingml/2006/picture">
                   <pic:nvPicPr>
-                    <pic:cNvPr id="0" name="Picture" descr="WASH-IPD-aim2-results3_files/figure-docx/p_animals_haz_1-1.png"/>
+                    <pic:cNvPr id="0" name="Picture" descr="WASH-IPD-aim2-results3_files/figure-docx/hm_mst-1.png"/>
                     <pic:cNvPicPr>
                       <a:picLocks noChangeAspect="1" noChangeArrowheads="1"/>
                     </pic:cNvPicPr>
@@ -1378,7 +1211,7 @@
       <w:pPr>
         <w:pStyle w:val="ImageCaption"/>
       </w:pPr>
-      <w:bookmarkStart w:id="15" w:name="fig10"/>
+      <w:bookmarkStart w:id="11" w:name="fig6"/>
       <w:r>
         <w:t>Figure </w:t>
       </w:r>
@@ -1392,7 +1225,7 @@
         <w:fldChar w:fldCharType="separate"/>
       </w:r>
       <w:r>
-        <w:t>10</w:t>
+        <w:t>6</w:t>
       </w:r>
       <w:r>
         <w:fldChar w:fldCharType="end"/>
@@ -1400,9 +1233,9 @@
       <w:r>
         <w:t xml:space="preserve">: </w:t>
       </w:r>
-      <w:bookmarkEnd w:id="15"/>
-      <w:r>
-        <w:t>Forest plots of associations between child HAZ and any enteropathogen, and any MST markers, in different types of environmental samples, stratified by whether any animals were present in the compound. Significant effect modification, as determined by the p-values on the regression model interaction term, is marked with asterisks (P &lt; 0.05 = *, P &lt; 0.01 = **, P &lt; 0.001 = ***).</w:t>
+      <w:bookmarkEnd w:id="11"/>
+      <w:r>
+        <w:t>Heatmap of significance and direction of associations between specific microbial source tracking markers in environmental samples and child diarrhea and growth outcomes. Cells are colored by the strength of significance and direction of association, and the point estimate and confidence intervals are printed within cells, with relative risks printed for binary outcomes and mean differences for continuous outcomes. Each row is for a different sample type in a specific study, and pooled estimates are not plotted. Estimates aggregated across any sample type are only plotted if there are multiple sample types for a study. All estimates are adjusted for potential confounders.</w:t>
       </w:r>
     </w:p>
     <w:p>
@@ -1415,16 +1248,16 @@
         </w:rPr>
         <w:lastRenderedPageBreak/>
         <w:drawing>
-          <wp:inline distT="0" distB="0" distL="0" distR="0" wp14:anchorId="1F7358CA" wp14:editId="2721F834">
+          <wp:inline distT="0" distB="0" distL="0" distR="0" wp14:anchorId="2F9B005B" wp14:editId="68696B70">
             <wp:extent cx="8229600" cy="4937760"/>
             <wp:effectExtent l="0" t="0" r="0" b="0"/>
-            <wp:docPr id="13" name="Picture" descr="Forest plots of associations between child diarrheal disease and any enteropathogen, and any MST markers, in different types of environmental samples, stratified by child sex. Significant effect modification, as determined by the p-values on the regression model interaction term, is marked with asterisks (P &lt; 0.05 = *, P &lt; 0.01 = **, P &lt; 0.001 = ***)."/>
+            <wp:docPr id="9" name="Picture" descr="Heatmap of significance and direction of associations between the abundance of specific pathogens in environmental samples and child diarrhea and growth outcomes. Cells are colored by the strength of significance and direction of association, and the point estimate and confidence intervals are printed within cells, with relative risks printed for binary outcomes and mean differences for continuous outcomes. Each row is for a different sample type in a specific study, and pooled estimates are not plotted. Estimates aggregated across any sample type are only plotted if there are multiple sample types for a study. All estimates are adjusted for potential confounders."/>
             <wp:cNvGraphicFramePr/>
             <a:graphic xmlns:a="http://schemas.openxmlformats.org/drawingml/2006/main">
               <a:graphicData uri="http://schemas.openxmlformats.org/drawingml/2006/picture">
                 <pic:pic xmlns:pic="http://schemas.openxmlformats.org/drawingml/2006/picture">
                   <pic:nvPicPr>
-                    <pic:cNvPr id="0" name="Picture" descr="WASH-IPD-aim2-results3_files/figure-docx/p_sex_diar_1-1.png"/>
+                    <pic:cNvPr id="0" name="Picture" descr="WASH-IPD-aim2-results3_files/figure-docx/hm1_abund-1.png"/>
                     <pic:cNvPicPr>
                       <a:picLocks noChangeAspect="1" noChangeArrowheads="1"/>
                     </pic:cNvPicPr>
@@ -1461,7 +1294,7 @@
       <w:pPr>
         <w:pStyle w:val="ImageCaption"/>
       </w:pPr>
-      <w:bookmarkStart w:id="16" w:name="fig11"/>
+      <w:bookmarkStart w:id="12" w:name="fig7"/>
       <w:r>
         <w:t>Figure </w:t>
       </w:r>
@@ -1475,7 +1308,7 @@
         <w:fldChar w:fldCharType="separate"/>
       </w:r>
       <w:r>
-        <w:t>11</w:t>
+        <w:t>7</w:t>
       </w:r>
       <w:r>
         <w:fldChar w:fldCharType="end"/>
@@ -1483,9 +1316,9 @@
       <w:r>
         <w:t xml:space="preserve">: </w:t>
       </w:r>
-      <w:bookmarkEnd w:id="16"/>
-      <w:r>
-        <w:t>Forest plots of associations between child diarrheal disease and any enteropathogen, and any MST markers, in different types of environmental samples, stratified by child sex. Significant effect modification, as determined by the p-values on the regression model interaction term, is marked with asterisks (P &lt; 0.05 = *, P &lt; 0.01 = **, P &lt; 0.001 = ***).</w:t>
+      <w:bookmarkEnd w:id="12"/>
+      <w:r>
+        <w:t>Heatmap of significance and direction of associations between the abundance of specific pathogens in environmental samples and child diarrhea and growth outcomes. Cells are colored by the strength of significance and direction of association, and the point estimate and confidence intervals are printed within cells, with relative risks printed for binary outcomes and mean differences for continuous outcomes. Each row is for a different sample type in a specific study, and pooled estimates are not plotted. Estimates aggregated across any sample type are only plotted if there are multiple sample types for a study. All estimates are adjusted for potential confounders.</w:t>
       </w:r>
     </w:p>
     <w:p>
@@ -1498,16 +1331,16 @@
         </w:rPr>
         <w:lastRenderedPageBreak/>
         <w:drawing>
-          <wp:inline distT="0" distB="0" distL="0" distR="0" wp14:anchorId="5D3BACEB" wp14:editId="55659EE4">
+          <wp:inline distT="0" distB="0" distL="0" distR="0" wp14:anchorId="2F4B9EDD" wp14:editId="031A4720">
             <wp:extent cx="8229600" cy="4937760"/>
             <wp:effectExtent l="0" t="0" r="0" b="0"/>
-            <wp:docPr id="14" name="Picture" descr="Forest plots of associations between child HAZ and any enteropathogen, and any MST markers, in different types of environmental samples, stratified by child sex. Significant effect modification, as determined by the p-values on the regression model interaction term, is marked with asterisks (P &lt; 0.05 = *, P &lt; 0.01 = **, P &lt; 0.001 = ***)."/>
+            <wp:docPr id="10" name="Picture" descr="Heatmap of significance and direction of associations between the abundance of specific microbial source tracking markers in environmental samples and child diarrhea and growth outcomes. Cells are colored by the strength of significance and direction of association, and the point estimate and confidence intervals are printed within cells, with relative risks printed for binary outcomes and mean differences for continuous outcomes. Each row is for a different sample type in a specific study, and pooled estimates are not plotted. Estimates aggregated across any sample type are only plotted if there are multiple sample types for a study. All estimates are adjusted for potential confounders."/>
             <wp:cNvGraphicFramePr/>
             <a:graphic xmlns:a="http://schemas.openxmlformats.org/drawingml/2006/main">
               <a:graphicData uri="http://schemas.openxmlformats.org/drawingml/2006/picture">
                 <pic:pic xmlns:pic="http://schemas.openxmlformats.org/drawingml/2006/picture">
                   <pic:nvPicPr>
-                    <pic:cNvPr id="0" name="Picture" descr="WASH-IPD-aim2-results3_files/figure-docx/p_sex_haz_1-1.png"/>
+                    <pic:cNvPr id="0" name="Picture" descr="WASH-IPD-aim2-results3_files/figure-docx/hm_mst_abund-1.png"/>
                     <pic:cNvPicPr>
                       <a:picLocks noChangeAspect="1" noChangeArrowheads="1"/>
                     </pic:cNvPicPr>
@@ -1544,7 +1377,7 @@
       <w:pPr>
         <w:pStyle w:val="ImageCaption"/>
       </w:pPr>
-      <w:bookmarkStart w:id="17" w:name="fig12"/>
+      <w:bookmarkStart w:id="13" w:name="fig8"/>
       <w:r>
         <w:t>Figure </w:t>
       </w:r>
@@ -1558,7 +1391,7 @@
         <w:fldChar w:fldCharType="separate"/>
       </w:r>
       <w:r>
-        <w:t>12</w:t>
+        <w:t>8</w:t>
       </w:r>
       <w:r>
         <w:fldChar w:fldCharType="end"/>
@@ -1566,9 +1399,19 @@
       <w:r>
         <w:t xml:space="preserve">: </w:t>
       </w:r>
-      <w:bookmarkEnd w:id="17"/>
-      <w:r>
-        <w:t>Forest plots of associations between child HAZ and any enteropathogen, and any MST markers, in different types of environmental samples, stratified by child sex. Significant effect modification, as determined by the p-values on the regression model interaction term, is marked with asterisks (P &lt; 0.05 = *, P &lt; 0.01 = **, P &lt; 0.001 = ***).</w:t>
+      <w:bookmarkEnd w:id="13"/>
+      <w:r>
+        <w:t>Heatmap of significance and direction of associations between the abundance of specific microbial source tracking markers in environmental samples and child diarrhea and growth outcomes. Cells are colored by the strength of significance and direction of association, and the point estimate and confidence intervals are printed within cells, with relative risks printed for binary outcomes and mean differences for continuous outcomes. Each row is for a different sample type in a specific study, and pooled estimates are not plotted. Estimates aggregated across any sample type are only plotted if there are multiple sample types for a study. All estimates are adjusted for potential confounders.</w:t>
+      </w:r>
+    </w:p>
+    <w:p>
+      <w:pPr>
+        <w:pStyle w:val="Heading2"/>
+      </w:pPr>
+      <w:bookmarkStart w:id="14" w:name="subgroup-analysis"/>
+      <w:r>
+        <w:lastRenderedPageBreak/>
+        <w:t>Subgroup analysis</w:t>
       </w:r>
     </w:p>
     <w:p>
@@ -1579,18 +1422,17 @@
         <w:rPr>
           <w:noProof/>
         </w:rPr>
-        <w:lastRenderedPageBreak/>
         <w:drawing>
-          <wp:inline distT="0" distB="0" distL="0" distR="0" wp14:anchorId="368D83C5" wp14:editId="6E04E877">
+          <wp:inline distT="0" distB="0" distL="0" distR="0" wp14:anchorId="22274B01" wp14:editId="58751791">
             <wp:extent cx="8229600" cy="4937760"/>
             <wp:effectExtent l="0" t="0" r="0" b="0"/>
-            <wp:docPr id="15" name="Picture" descr="Forest plots of associations between child diarrheal disease and any enteropathogen, and any MST markers, in different types of environmental samples, stratified by child age,"/>
+            <wp:docPr id="11" name="Picture" descr="Forest plots of relative risks between diarrhea disease and any enteropathogen, and any MST markers, in different types of environmental samples, stratified by whether the diarrheal disease occurred during the wet versus dry season (defined by the 6 months of highest average rainfall). Significant effect modification, as determined by the p-values on the regression model interaction term, is marked with asterisks (P &lt; 0.05 = *, P &lt; 0.01 = **, P &lt; 0.001 = ***)."/>
             <wp:cNvGraphicFramePr/>
             <a:graphic xmlns:a="http://schemas.openxmlformats.org/drawingml/2006/main">
               <a:graphicData uri="http://schemas.openxmlformats.org/drawingml/2006/picture">
                 <pic:pic xmlns:pic="http://schemas.openxmlformats.org/drawingml/2006/picture">
                   <pic:nvPicPr>
-                    <pic:cNvPr id="0" name="Picture" descr="WASH-IPD-aim2-results3_files/figure-docx/p_age_diar_1-1.png"/>
+                    <pic:cNvPr id="0" name="Picture" descr="WASH-IPD-aim2-results3_files/figure-docx/p_wet_diar_2-1.png"/>
                     <pic:cNvPicPr>
                       <a:picLocks noChangeAspect="1" noChangeArrowheads="1"/>
                     </pic:cNvPicPr>
@@ -1627,7 +1469,7 @@
       <w:pPr>
         <w:pStyle w:val="ImageCaption"/>
       </w:pPr>
-      <w:bookmarkStart w:id="18" w:name="fig13"/>
+      <w:bookmarkStart w:id="15" w:name="fig9"/>
       <w:r>
         <w:t>Figure </w:t>
       </w:r>
@@ -1641,7 +1483,7 @@
         <w:fldChar w:fldCharType="separate"/>
       </w:r>
       <w:r>
-        <w:t>13</w:t>
+        <w:t>9</w:t>
       </w:r>
       <w:r>
         <w:fldChar w:fldCharType="end"/>
@@ -1649,9 +1491,9 @@
       <w:r>
         <w:t xml:space="preserve">: </w:t>
       </w:r>
-      <w:bookmarkEnd w:id="18"/>
-      <w:r>
-        <w:t>Forest plots of associations between child diarrheal disease and any enteropathogen, and any MST markers, in different types of environmental samples, stratified by child age,</w:t>
+      <w:bookmarkEnd w:id="15"/>
+      <w:r>
+        <w:t>Forest plots of relative risks between diarrhea disease and any enteropathogen, and any MST markers, in different types of environmental samples, stratified by whether the diarrheal disease occurred during the wet versus dry season (defined by the 6 months of highest average rainfall). Significant effect modification, as determined by the p-values on the regression model interaction term, is marked with asterisks (P &lt; 0.05 = *, P &lt; 0.01 = **, P &lt; 0.001 = ***).</w:t>
       </w:r>
     </w:p>
     <w:p>
@@ -1664,16 +1506,16 @@
         </w:rPr>
         <w:lastRenderedPageBreak/>
         <w:drawing>
-          <wp:inline distT="0" distB="0" distL="0" distR="0" wp14:anchorId="4D571D82" wp14:editId="2213DCDE">
+          <wp:inline distT="0" distB="0" distL="0" distR="0" wp14:anchorId="1F15FAFB" wp14:editId="294A38D7">
             <wp:extent cx="8229600" cy="4937760"/>
             <wp:effectExtent l="0" t="0" r="0" b="0"/>
-            <wp:docPr id="16" name="Picture" descr="Forest plots of associations between child HAZ and any enteropathogen, and any MST markers, in different types of environmental samples, stratified by child age."/>
+            <wp:docPr id="12" name="Picture" descr="Forest plots of associations between child HAZ and any enteropathogen, and any MST markers, in different types of environmental samples, stratified by whether any animals were present in the compound. Significant effect modification, as determined by the p-values on the regression model interaction term, is marked with asterisks (P &lt; 0.05 = *, P &lt; 0.01 = **, P &lt; 0.001 = ***)."/>
             <wp:cNvGraphicFramePr/>
             <a:graphic xmlns:a="http://schemas.openxmlformats.org/drawingml/2006/main">
               <a:graphicData uri="http://schemas.openxmlformats.org/drawingml/2006/picture">
                 <pic:pic xmlns:pic="http://schemas.openxmlformats.org/drawingml/2006/picture">
                   <pic:nvPicPr>
-                    <pic:cNvPr id="0" name="Picture" descr="WASH-IPD-aim2-results3_files/figure-docx/p_age_haz_1-1.png"/>
+                    <pic:cNvPr id="0" name="Picture" descr="WASH-IPD-aim2-results3_files/figure-docx/p_animals_haz_1-1.png"/>
                     <pic:cNvPicPr>
                       <a:picLocks noChangeAspect="1" noChangeArrowheads="1"/>
                     </pic:cNvPicPr>
@@ -1710,7 +1552,7 @@
       <w:pPr>
         <w:pStyle w:val="ImageCaption"/>
       </w:pPr>
-      <w:bookmarkStart w:id="19" w:name="fig14"/>
+      <w:bookmarkStart w:id="16" w:name="fig10"/>
       <w:r>
         <w:t>Figure </w:t>
       </w:r>
@@ -1724,7 +1566,7 @@
         <w:fldChar w:fldCharType="separate"/>
       </w:r>
       <w:r>
-        <w:t>14</w:t>
+        <w:t>10</w:t>
       </w:r>
       <w:r>
         <w:fldChar w:fldCharType="end"/>
@@ -1732,18 +1574,366 @@
       <w:r>
         <w:t xml:space="preserve">: </w:t>
       </w:r>
-      <w:bookmarkEnd w:id="19"/>
-      <w:r>
-        <w:t>Forest plots of associations between child HAZ and any enteropathogen, and any MST markers, in different types of environmental samples, stratified by child age.</w:t>
+      <w:bookmarkEnd w:id="16"/>
+      <w:r>
+        <w:t>Forest plots of associations between child HAZ and any enteropathogen, and any MST markers, in different types of environmental samples, stratified by whether any animals were present in the compound. Significant effect modification, as determined by the p-values on the regression model interaction term, is marked with asterisks (P &lt; 0.05 = *, P &lt; 0.01 = **, P &lt; 0.001 = ***).</w:t>
       </w:r>
     </w:p>
     <w:p>
       <w:pPr>
+        <w:pStyle w:val="CaptionedFigure"/>
+      </w:pPr>
+      <w:r>
+        <w:rPr>
+          <w:noProof/>
+        </w:rPr>
+        <w:lastRenderedPageBreak/>
+        <w:drawing>
+          <wp:inline distT="0" distB="0" distL="0" distR="0" wp14:anchorId="1F7358CA" wp14:editId="2721F834">
+            <wp:extent cx="8229600" cy="4937760"/>
+            <wp:effectExtent l="0" t="0" r="0" b="0"/>
+            <wp:docPr id="13" name="Picture" descr="Forest plots of associations between child diarrheal disease and any enteropathogen, and any MST markers, in different types of environmental samples, stratified by child sex. Significant effect modification, as determined by the p-values on the regression model interaction term, is marked with asterisks (P &lt; 0.05 = *, P &lt; 0.01 = **, P &lt; 0.001 = ***)."/>
+            <wp:cNvGraphicFramePr/>
+            <a:graphic xmlns:a="http://schemas.openxmlformats.org/drawingml/2006/main">
+              <a:graphicData uri="http://schemas.openxmlformats.org/drawingml/2006/picture">
+                <pic:pic xmlns:pic="http://schemas.openxmlformats.org/drawingml/2006/picture">
+                  <pic:nvPicPr>
+                    <pic:cNvPr id="0" name="Picture" descr="WASH-IPD-aim2-results3_files/figure-docx/p_sex_diar_1-1.png"/>
+                    <pic:cNvPicPr>
+                      <a:picLocks noChangeAspect="1" noChangeArrowheads="1"/>
+                    </pic:cNvPicPr>
+                  </pic:nvPicPr>
+                  <pic:blipFill>
+                    <a:blip r:embed="rId23"/>
+                    <a:stretch>
+                      <a:fillRect/>
+                    </a:stretch>
+                  </pic:blipFill>
+                  <pic:spPr bwMode="auto">
+                    <a:xfrm>
+                      <a:off x="0" y="0"/>
+                      <a:ext cx="8229600" cy="4937760"/>
+                    </a:xfrm>
+                    <a:prstGeom prst="rect">
+                      <a:avLst/>
+                    </a:prstGeom>
+                    <a:noFill/>
+                    <a:ln w="9525">
+                      <a:noFill/>
+                      <a:headEnd/>
+                      <a:tailEnd/>
+                    </a:ln>
+                  </pic:spPr>
+                </pic:pic>
+              </a:graphicData>
+            </a:graphic>
+          </wp:inline>
+        </w:drawing>
+      </w:r>
+    </w:p>
+    <w:p>
+      <w:pPr>
+        <w:pStyle w:val="ImageCaption"/>
+      </w:pPr>
+      <w:bookmarkStart w:id="17" w:name="fig11"/>
+      <w:r>
+        <w:t>Figure </w:t>
+      </w:r>
+      <w:r>
+        <w:fldChar w:fldCharType="begin"/>
+      </w:r>
+      <w:r>
+        <w:instrText xml:space="preserve">SEQ Figure \* ARABIC </w:instrText>
+      </w:r>
+      <w:r>
+        <w:fldChar w:fldCharType="separate"/>
+      </w:r>
+      <w:r>
+        <w:t>11</w:t>
+      </w:r>
+      <w:r>
+        <w:fldChar w:fldCharType="end"/>
+      </w:r>
+      <w:r>
+        <w:t xml:space="preserve">: </w:t>
+      </w:r>
+      <w:bookmarkEnd w:id="17"/>
+      <w:r>
+        <w:t>Forest plots of associations between child diarrheal disease and any enteropathogen, and any MST markers, in different types of environmental samples, stratified by child sex. Significant effect modification, as determined by the p-values on the regression model interaction term, is marked with asterisks (P &lt; 0.05 = *, P &lt; 0.01 = **, P &lt; 0.001 = ***).</w:t>
+      </w:r>
+    </w:p>
+    <w:p>
+      <w:pPr>
+        <w:pStyle w:val="CaptionedFigure"/>
+      </w:pPr>
+      <w:commentRangeStart w:id="18"/>
+      <w:r>
+        <w:rPr>
+          <w:noProof/>
+        </w:rPr>
+        <w:lastRenderedPageBreak/>
+        <w:drawing>
+          <wp:inline distT="0" distB="0" distL="0" distR="0" wp14:anchorId="5D3BACEB" wp14:editId="55659EE4">
+            <wp:extent cx="8229600" cy="4937760"/>
+            <wp:effectExtent l="0" t="0" r="0" b="0"/>
+            <wp:docPr id="14" name="Picture" descr="Forest plots of associations between child HAZ and any enteropathogen, and any MST markers, in different types of environmental samples, stratified by child sex. Significant effect modification, as determined by the p-values on the regression model interaction term, is marked with asterisks (P &lt; 0.05 = *, P &lt; 0.01 = **, P &lt; 0.001 = ***)."/>
+            <wp:cNvGraphicFramePr/>
+            <a:graphic xmlns:a="http://schemas.openxmlformats.org/drawingml/2006/main">
+              <a:graphicData uri="http://schemas.openxmlformats.org/drawingml/2006/picture">
+                <pic:pic xmlns:pic="http://schemas.openxmlformats.org/drawingml/2006/picture">
+                  <pic:nvPicPr>
+                    <pic:cNvPr id="0" name="Picture" descr="WASH-IPD-aim2-results3_files/figure-docx/p_sex_haz_1-1.png"/>
+                    <pic:cNvPicPr>
+                      <a:picLocks noChangeAspect="1" noChangeArrowheads="1"/>
+                    </pic:cNvPicPr>
+                  </pic:nvPicPr>
+                  <pic:blipFill>
+                    <a:blip r:embed="rId24"/>
+                    <a:stretch>
+                      <a:fillRect/>
+                    </a:stretch>
+                  </pic:blipFill>
+                  <pic:spPr bwMode="auto">
+                    <a:xfrm>
+                      <a:off x="0" y="0"/>
+                      <a:ext cx="8229600" cy="4937760"/>
+                    </a:xfrm>
+                    <a:prstGeom prst="rect">
+                      <a:avLst/>
+                    </a:prstGeom>
+                    <a:noFill/>
+                    <a:ln w="9525">
+                      <a:noFill/>
+                      <a:headEnd/>
+                      <a:tailEnd/>
+                    </a:ln>
+                  </pic:spPr>
+                </pic:pic>
+              </a:graphicData>
+            </a:graphic>
+          </wp:inline>
+        </w:drawing>
+      </w:r>
+      <w:commentRangeEnd w:id="18"/>
+      <w:r>
+        <w:rPr>
+          <w:rStyle w:val="CommentReference"/>
+        </w:rPr>
+        <w:commentReference w:id="18"/>
+      </w:r>
+    </w:p>
+    <w:p>
+      <w:pPr>
+        <w:pStyle w:val="ImageCaption"/>
+      </w:pPr>
+      <w:bookmarkStart w:id="19" w:name="fig12"/>
+      <w:r>
+        <w:t>Figure </w:t>
+      </w:r>
+      <w:r>
+        <w:fldChar w:fldCharType="begin"/>
+      </w:r>
+      <w:r>
+        <w:instrText xml:space="preserve">SEQ Figure \* ARABIC </w:instrText>
+      </w:r>
+      <w:r>
+        <w:fldChar w:fldCharType="separate"/>
+      </w:r>
+      <w:r>
+        <w:t>12</w:t>
+      </w:r>
+      <w:r>
+        <w:fldChar w:fldCharType="end"/>
+      </w:r>
+      <w:r>
+        <w:t xml:space="preserve">: </w:t>
+      </w:r>
+      <w:bookmarkEnd w:id="19"/>
+      <w:r>
+        <w:t>Forest plots of associations between child HAZ and any enteropathogen, and any MST markers, in different types of environmental samples, stratified by child sex. Significant effect modification, as determined by the p-values on the regression model interaction term, is marked with asterisks (P &lt; 0.05 = *, P &lt; 0.01 = **, P &lt; 0.001 = ***).</w:t>
+      </w:r>
+    </w:p>
+    <w:p>
+      <w:pPr>
+        <w:pStyle w:val="CaptionedFigure"/>
+      </w:pPr>
+      <w:commentRangeStart w:id="20"/>
+      <w:r>
+        <w:rPr>
+          <w:noProof/>
+        </w:rPr>
+        <w:lastRenderedPageBreak/>
+        <w:drawing>
+          <wp:inline distT="0" distB="0" distL="0" distR="0" wp14:anchorId="368D83C5" wp14:editId="6E04E877">
+            <wp:extent cx="8229600" cy="4937760"/>
+            <wp:effectExtent l="0" t="0" r="0" b="0"/>
+            <wp:docPr id="15" name="Picture" descr="Forest plots of associations between child diarrheal disease and any enteropathogen, and any MST markers, in different types of environmental samples, stratified by child age,"/>
+            <wp:cNvGraphicFramePr/>
+            <a:graphic xmlns:a="http://schemas.openxmlformats.org/drawingml/2006/main">
+              <a:graphicData uri="http://schemas.openxmlformats.org/drawingml/2006/picture">
+                <pic:pic xmlns:pic="http://schemas.openxmlformats.org/drawingml/2006/picture">
+                  <pic:nvPicPr>
+                    <pic:cNvPr id="0" name="Picture" descr="WASH-IPD-aim2-results3_files/figure-docx/p_age_diar_1-1.png"/>
+                    <pic:cNvPicPr>
+                      <a:picLocks noChangeAspect="1" noChangeArrowheads="1"/>
+                    </pic:cNvPicPr>
+                  </pic:nvPicPr>
+                  <pic:blipFill>
+                    <a:blip r:embed="rId25"/>
+                    <a:stretch>
+                      <a:fillRect/>
+                    </a:stretch>
+                  </pic:blipFill>
+                  <pic:spPr bwMode="auto">
+                    <a:xfrm>
+                      <a:off x="0" y="0"/>
+                      <a:ext cx="8229600" cy="4937760"/>
+                    </a:xfrm>
+                    <a:prstGeom prst="rect">
+                      <a:avLst/>
+                    </a:prstGeom>
+                    <a:noFill/>
+                    <a:ln w="9525">
+                      <a:noFill/>
+                      <a:headEnd/>
+                      <a:tailEnd/>
+                    </a:ln>
+                  </pic:spPr>
+                </pic:pic>
+              </a:graphicData>
+            </a:graphic>
+          </wp:inline>
+        </w:drawing>
+      </w:r>
+      <w:commentRangeEnd w:id="20"/>
+      <w:r>
+        <w:rPr>
+          <w:rStyle w:val="CommentReference"/>
+        </w:rPr>
+        <w:commentReference w:id="20"/>
+      </w:r>
+    </w:p>
+    <w:p>
+      <w:pPr>
+        <w:pStyle w:val="ImageCaption"/>
+      </w:pPr>
+      <w:bookmarkStart w:id="21" w:name="fig13"/>
+      <w:r>
+        <w:t>Figure </w:t>
+      </w:r>
+      <w:r>
+        <w:fldChar w:fldCharType="begin"/>
+      </w:r>
+      <w:r>
+        <w:instrText xml:space="preserve">SEQ Figure \* ARABIC </w:instrText>
+      </w:r>
+      <w:r>
+        <w:fldChar w:fldCharType="separate"/>
+      </w:r>
+      <w:r>
+        <w:t>13</w:t>
+      </w:r>
+      <w:r>
+        <w:fldChar w:fldCharType="end"/>
+      </w:r>
+      <w:r>
+        <w:t xml:space="preserve">: </w:t>
+      </w:r>
+      <w:bookmarkEnd w:id="21"/>
+      <w:r>
+        <w:t>Forest plots of associations between child diarrheal disease and any enteropathogen, and any MST markers, in different types of environmental samples, stratified by child age,</w:t>
+      </w:r>
+    </w:p>
+    <w:p>
+      <w:pPr>
+        <w:pStyle w:val="CaptionedFigure"/>
+      </w:pPr>
+      <w:r>
+        <w:rPr>
+          <w:noProof/>
+        </w:rPr>
+        <w:lastRenderedPageBreak/>
+        <w:drawing>
+          <wp:inline distT="0" distB="0" distL="0" distR="0" wp14:anchorId="4D571D82" wp14:editId="2213DCDE">
+            <wp:extent cx="8229600" cy="4937760"/>
+            <wp:effectExtent l="0" t="0" r="0" b="0"/>
+            <wp:docPr id="16" name="Picture" descr="Forest plots of associations between child HAZ and any enteropathogen, and any MST markers, in different types of environmental samples, stratified by child age."/>
+            <wp:cNvGraphicFramePr/>
+            <a:graphic xmlns:a="http://schemas.openxmlformats.org/drawingml/2006/main">
+              <a:graphicData uri="http://schemas.openxmlformats.org/drawingml/2006/picture">
+                <pic:pic xmlns:pic="http://schemas.openxmlformats.org/drawingml/2006/picture">
+                  <pic:nvPicPr>
+                    <pic:cNvPr id="0" name="Picture" descr="WASH-IPD-aim2-results3_files/figure-docx/p_age_haz_1-1.png"/>
+                    <pic:cNvPicPr>
+                      <a:picLocks noChangeAspect="1" noChangeArrowheads="1"/>
+                    </pic:cNvPicPr>
+                  </pic:nvPicPr>
+                  <pic:blipFill>
+                    <a:blip r:embed="rId26"/>
+                    <a:stretch>
+                      <a:fillRect/>
+                    </a:stretch>
+                  </pic:blipFill>
+                  <pic:spPr bwMode="auto">
+                    <a:xfrm>
+                      <a:off x="0" y="0"/>
+                      <a:ext cx="8229600" cy="4937760"/>
+                    </a:xfrm>
+                    <a:prstGeom prst="rect">
+                      <a:avLst/>
+                    </a:prstGeom>
+                    <a:noFill/>
+                    <a:ln w="9525">
+                      <a:noFill/>
+                      <a:headEnd/>
+                      <a:tailEnd/>
+                    </a:ln>
+                  </pic:spPr>
+                </pic:pic>
+              </a:graphicData>
+            </a:graphic>
+          </wp:inline>
+        </w:drawing>
+      </w:r>
+    </w:p>
+    <w:p>
+      <w:pPr>
+        <w:pStyle w:val="ImageCaption"/>
+      </w:pPr>
+      <w:bookmarkStart w:id="22" w:name="fig14"/>
+      <w:r>
+        <w:t>Figure </w:t>
+      </w:r>
+      <w:r>
+        <w:fldChar w:fldCharType="begin"/>
+      </w:r>
+      <w:r>
+        <w:instrText xml:space="preserve">SEQ Figure \* ARABIC </w:instrText>
+      </w:r>
+      <w:r>
+        <w:fldChar w:fldCharType="separate"/>
+      </w:r>
+      <w:r>
+        <w:t>14</w:t>
+      </w:r>
+      <w:r>
+        <w:fldChar w:fldCharType="end"/>
+      </w:r>
+      <w:r>
+        <w:t xml:space="preserve">: </w:t>
+      </w:r>
+      <w:bookmarkEnd w:id="22"/>
+      <w:r>
+        <w:t>Forest plots of associations between child HAZ and any enteropathogen, and any MST markers, in different types of environmental samples, stratified by child age.</w:t>
+      </w:r>
+    </w:p>
+    <w:p>
+      <w:pPr>
         <w:pStyle w:val="Heading1"/>
       </w:pPr>
-      <w:bookmarkStart w:id="20" w:name="tables"/>
+      <w:bookmarkStart w:id="23" w:name="tables"/>
       <w:bookmarkEnd w:id="7"/>
-      <w:bookmarkEnd w:id="13"/>
+      <w:bookmarkEnd w:id="14"/>
       <w:r>
         <w:lastRenderedPageBreak/>
         <w:t>Tables</w:t>
@@ -1876,7 +2066,29 @@
                 <w:sz w:val="16"/>
                 <w:szCs w:val="16"/>
               </w:rPr>
-              <w:t># diarrhea obs.</w:t>
+              <w:t xml:space="preserve"># </w:t>
+            </w:r>
+            <w:proofErr w:type="gramStart"/>
+            <w:r>
+              <w:rPr>
+                <w:rFonts w:ascii="Arial" w:eastAsia="Arial" w:hAnsi="Arial" w:cs="Arial"/>
+                <w:b/>
+                <w:color w:val="000000"/>
+                <w:sz w:val="16"/>
+                <w:szCs w:val="16"/>
+              </w:rPr>
+              <w:t>diarrhea</w:t>
+            </w:r>
+            <w:proofErr w:type="gramEnd"/>
+            <w:r>
+              <w:rPr>
+                <w:rFonts w:ascii="Arial" w:eastAsia="Arial" w:hAnsi="Arial" w:cs="Arial"/>
+                <w:b/>
+                <w:color w:val="000000"/>
+                <w:sz w:val="16"/>
+                <w:szCs w:val="16"/>
+              </w:rPr>
+              <w:t xml:space="preserve"> obs.</w:t>
             </w:r>
           </w:p>
         </w:tc>
@@ -1910,7 +2122,29 @@
                 <w:sz w:val="16"/>
                 <w:szCs w:val="16"/>
               </w:rPr>
-              <w:t># diarrhea cases</w:t>
+              <w:t xml:space="preserve"># </w:t>
+            </w:r>
+            <w:proofErr w:type="gramStart"/>
+            <w:r>
+              <w:rPr>
+                <w:rFonts w:ascii="Arial" w:eastAsia="Arial" w:hAnsi="Arial" w:cs="Arial"/>
+                <w:b/>
+                <w:color w:val="000000"/>
+                <w:sz w:val="16"/>
+                <w:szCs w:val="16"/>
+              </w:rPr>
+              <w:t>diarrhea</w:t>
+            </w:r>
+            <w:proofErr w:type="gramEnd"/>
+            <w:r>
+              <w:rPr>
+                <w:rFonts w:ascii="Arial" w:eastAsia="Arial" w:hAnsi="Arial" w:cs="Arial"/>
+                <w:b/>
+                <w:color w:val="000000"/>
+                <w:sz w:val="16"/>
+                <w:szCs w:val="16"/>
+              </w:rPr>
+              <w:t xml:space="preserve"> cases</w:t>
             </w:r>
           </w:p>
         </w:tc>
@@ -2709,6 +2943,7 @@
               <w:ind w:left="100" w:right="100"/>
               <w:jc w:val="left"/>
             </w:pPr>
+            <w:proofErr w:type="spellStart"/>
             <w:r>
               <w:rPr>
                 <w:rFonts w:ascii="Arial" w:eastAsia="Arial" w:hAnsi="Arial" w:cs="Arial"/>
@@ -2718,6 +2953,7 @@
               </w:rPr>
               <w:t>MapSan</w:t>
             </w:r>
+            <w:proofErr w:type="spellEnd"/>
           </w:p>
         </w:tc>
         <w:tc>
@@ -3177,6 +3413,7 @@
               <w:ind w:left="100" w:right="100"/>
               <w:jc w:val="left"/>
             </w:pPr>
+            <w:proofErr w:type="spellStart"/>
             <w:r>
               <w:rPr>
                 <w:rFonts w:ascii="Arial" w:eastAsia="Arial" w:hAnsi="Arial" w:cs="Arial"/>
@@ -3186,6 +3423,7 @@
               </w:rPr>
               <w:t>MapSan</w:t>
             </w:r>
+            <w:proofErr w:type="spellEnd"/>
           </w:p>
         </w:tc>
         <w:tc>
@@ -3645,6 +3883,7 @@
               <w:ind w:left="100" w:right="100"/>
               <w:jc w:val="left"/>
             </w:pPr>
+            <w:proofErr w:type="spellStart"/>
             <w:r>
               <w:rPr>
                 <w:rFonts w:ascii="Arial" w:eastAsia="Arial" w:hAnsi="Arial" w:cs="Arial"/>
@@ -3654,6 +3893,7 @@
               </w:rPr>
               <w:t>MapSan</w:t>
             </w:r>
+            <w:proofErr w:type="spellEnd"/>
           </w:p>
         </w:tc>
         <w:tc>
@@ -6377,7 +6617,7 @@
       <w:pPr>
         <w:pStyle w:val="Heading2"/>
       </w:pPr>
-      <w:bookmarkStart w:id="21" w:name="references"/>
+      <w:bookmarkStart w:id="24" w:name="references"/>
       <w:r>
         <w:t>References</w:t>
       </w:r>
@@ -6386,14 +6626,22 @@
       <w:pPr>
         <w:pStyle w:val="Bibliography"/>
       </w:pPr>
-      <w:bookmarkStart w:id="22" w:name="ref-zouModifiedPoissonRegression2004"/>
-      <w:bookmarkStart w:id="23" w:name="refs"/>
+      <w:bookmarkStart w:id="25" w:name="ref-zouModifiedPoissonRegression2004"/>
+      <w:bookmarkStart w:id="26" w:name="refs"/>
       <w:r>
         <w:t xml:space="preserve">1. </w:t>
       </w:r>
       <w:r>
         <w:tab/>
-        <w:t xml:space="preserve">Zou, G. A modified poisson regression approach to prospective studies with binary data. </w:t>
+        <w:t xml:space="preserve">Zou, G. A modified </w:t>
+      </w:r>
+      <w:proofErr w:type="spellStart"/>
+      <w:r>
+        <w:t>poisson</w:t>
+      </w:r>
+      <w:proofErr w:type="spellEnd"/>
+      <w:r>
+        <w:t xml:space="preserve"> regression approach to prospective studies with binary data. </w:t>
       </w:r>
       <w:r>
         <w:rPr>
@@ -6420,8 +6668,8 @@
       <w:pPr>
         <w:pStyle w:val="Bibliography"/>
       </w:pPr>
-      <w:bookmarkStart w:id="24" w:name="ref-freedmanSoCalledHuberSandwich2006"/>
-      <w:bookmarkEnd w:id="22"/>
+      <w:bookmarkStart w:id="27" w:name="ref-freedmanSoCalledHuberSandwich2006"/>
+      <w:bookmarkEnd w:id="25"/>
       <w:r>
         <w:t xml:space="preserve">2. </w:t>
       </w:r>
@@ -6454,8 +6702,8 @@
       <w:pPr>
         <w:pStyle w:val="Bibliography"/>
       </w:pPr>
-      <w:bookmarkStart w:id="25" w:name="X5cae4b20736a51f6e470f8fc06272ced03cf311"/>
-      <w:bookmarkEnd w:id="24"/>
+      <w:bookmarkStart w:id="28" w:name="X5cae4b20736a51f6e470f8fc06272ced03cf311"/>
+      <w:bookmarkEnd w:id="27"/>
       <w:r>
         <w:t xml:space="preserve">3. </w:t>
       </w:r>
@@ -6488,8 +6736,8 @@
       <w:pPr>
         <w:pStyle w:val="Bibliography"/>
       </w:pPr>
-      <w:bookmarkStart w:id="26" w:name="ref-pickeringFecalIndicatorBacteria2018"/>
-      <w:bookmarkEnd w:id="25"/>
+      <w:bookmarkStart w:id="29" w:name="ref-pickeringFecalIndicatorBacteria2018"/>
+      <w:bookmarkEnd w:id="28"/>
       <w:r>
         <w:t xml:space="preserve">4. </w:t>
       </w:r>
@@ -6505,7 +6753,15 @@
         <w:t>et al.</w:t>
       </w:r>
       <w:r>
-        <w:t xml:space="preserve"> Fecal Indicator Bacteria along Multiple Environmental Transmission Pathways (Water, Hands, Food, Soil, Flies) and Subsequent Child Diarrhea in Rural Bangladesh. </w:t>
+        <w:t xml:space="preserve"> Fecal Indicator Bacteria </w:t>
+      </w:r>
+      <w:proofErr w:type="gramStart"/>
+      <w:r>
+        <w:t>along</w:t>
+      </w:r>
+      <w:proofErr w:type="gramEnd"/>
+      <w:r>
+        <w:t xml:space="preserve"> Multiple Environmental Transmission Pathways (Water, Hands, Food, Soil, Flies) and Subsequent Child Diarrhea in Rural Bangladesh. </w:t>
       </w:r>
       <w:r>
         <w:rPr>
@@ -6532,8 +6788,8 @@
       <w:pPr>
         <w:pStyle w:val="Bibliography"/>
       </w:pPr>
-      <w:bookmarkStart w:id="27" w:name="ref-kraayUnderstandingImpactRainfall"/>
-      <w:bookmarkEnd w:id="26"/>
+      <w:bookmarkStart w:id="30" w:name="ref-kraayUnderstandingImpactRainfall"/>
+      <w:bookmarkEnd w:id="29"/>
       <w:r>
         <w:t xml:space="preserve">5. </w:t>
       </w:r>
@@ -6576,8 +6832,8 @@
       <w:pPr>
         <w:pStyle w:val="Bibliography"/>
       </w:pPr>
-      <w:bookmarkStart w:id="28" w:name="ref-mertensAssociationsHighTemperature"/>
-      <w:bookmarkEnd w:id="27"/>
+      <w:bookmarkStart w:id="31" w:name="ref-mertensAssociationsHighTemperature"/>
+      <w:bookmarkEnd w:id="30"/>
       <w:r>
         <w:lastRenderedPageBreak/>
         <w:t xml:space="preserve">6. </w:t>
@@ -6616,10 +6872,10 @@
       <w:r>
         <w:t>, 047004.</w:t>
       </w:r>
-      <w:bookmarkEnd w:id="20"/>
-      <w:bookmarkEnd w:id="21"/>
       <w:bookmarkEnd w:id="23"/>
-      <w:bookmarkEnd w:id="28"/>
+      <w:bookmarkEnd w:id="24"/>
+      <w:bookmarkEnd w:id="26"/>
+      <w:bookmarkEnd w:id="31"/>
     </w:p>
     <w:sectPr>
       <w:pgSz w:w="15840" w:h="12240" w:orient="landscape"/>
@@ -6629,6 +6885,86 @@
     </w:sectPr>
   </w:body>
 </w:document>
+</file>
+
+<file path=word/comments.xml><?xml version="1.0" encoding="utf-8"?>
+<w:comments xmlns:wpc="http://schemas.microsoft.com/office/word/2010/wordprocessingCanvas" xmlns:cx="http://schemas.microsoft.com/office/drawing/2014/chartex" xmlns:cx1="http://schemas.microsoft.com/office/drawing/2015/9/8/chartex" xmlns:cx2="http://schemas.microsoft.com/office/drawing/2015/10/21/chartex" xmlns:cx3="http://schemas.microsoft.com/office/drawing/2016/5/9/chartex" xmlns:cx4="http://schemas.microsoft.com/office/drawing/2016/5/10/chartex" xmlns:cx5="http://schemas.microsoft.com/office/drawing/2016/5/11/chartex" xmlns:cx6="http://schemas.microsoft.com/office/drawing/2016/5/12/chartex" xmlns:cx7="http://schemas.microsoft.com/office/drawing/2016/5/13/chartex" xmlns:cx8="http://schemas.microsoft.com/office/drawing/2016/5/14/chartex" xmlns:mc="http://schemas.openxmlformats.org/markup-compatibility/2006" xmlns:aink="http://schemas.microsoft.com/office/drawing/2016/ink" xmlns:am3d="http://schemas.microsoft.com/office/drawing/2017/model3d" xmlns:o="urn:schemas-microsoft-com:office:office" xmlns:r="http://schemas.openxmlformats.org/officeDocument/2006/relationships" xmlns:m="http://schemas.openxmlformats.org/officeDocument/2006/math" xmlns:v="urn:schemas-microsoft-com:vml" xmlns:wp14="http://schemas.microsoft.com/office/word/2010/wordprocessingDrawing" xmlns:wp="http://schemas.openxmlformats.org/drawingml/2006/wordprocessingDrawing" xmlns:w10="urn:schemas-microsoft-com:office:word" xmlns:w="http://schemas.openxmlformats.org/wordprocessingml/2006/main" xmlns:w14="http://schemas.microsoft.com/office/word/2010/wordml" xmlns:w15="http://schemas.microsoft.com/office/word/2012/wordml" xmlns:w16cex="http://schemas.microsoft.com/office/word/2018/wordml/cex" xmlns:w16cid="http://schemas.microsoft.com/office/word/2016/wordml/cid" xmlns:w16="http://schemas.microsoft.com/office/word/2018/wordml" xmlns:w16sdtdh="http://schemas.microsoft.com/office/word/2020/wordml/sdtdatahash" xmlns:w16se="http://schemas.microsoft.com/office/word/2015/wordml/symex" xmlns:wpg="http://schemas.microsoft.com/office/word/2010/wordprocessingGroup" xmlns:wpi="http://schemas.microsoft.com/office/word/2010/wordprocessingInk" xmlns:wne="http://schemas.microsoft.com/office/word/2006/wordml" xmlns:wps="http://schemas.microsoft.com/office/word/2010/wordprocessingShape" mc:Ignorable="w14 w15 w16se w16cid w16 w16cex w16sdtdh wp14">
+  <w:comment w:id="8" w:author="Andrew Mertens" w:date="2022-01-20T12:42:00Z" w:initials="AM">
+    <w:p>
+      <w:pPr>
+        <w:pStyle w:val="CommentText"/>
+      </w:pPr>
+      <w:r>
+        <w:rPr>
+          <w:rStyle w:val="CommentReference"/>
+        </w:rPr>
+        <w:annotationRef/>
+      </w:r>
+      <w:r>
+        <w:t>See if I can add black line between samples</w:t>
+      </w:r>
+    </w:p>
+  </w:comment>
+  <w:comment w:id="18" w:author="Andrew Mertens" w:date="2022-01-20T12:46:00Z" w:initials="AM">
+    <w:p>
+      <w:pPr>
+        <w:pStyle w:val="CommentText"/>
+      </w:pPr>
+      <w:r>
+        <w:rPr>
+          <w:rStyle w:val="CommentReference"/>
+        </w:rPr>
+        <w:annotationRef/>
+      </w:r>
+      <w:r>
+        <w:t>Look at my sex-differences review on literature on greater infection risk in boys</w:t>
+      </w:r>
+    </w:p>
+  </w:comment>
+  <w:comment w:id="20" w:author="Andrew Mertens" w:date="2022-01-20T12:47:00Z" w:initials="AM">
+    <w:p>
+      <w:pPr>
+        <w:pStyle w:val="CommentText"/>
+      </w:pPr>
+      <w:r>
+        <w:rPr>
+          <w:rStyle w:val="CommentReference"/>
+        </w:rPr>
+        <w:annotationRef/>
+      </w:r>
+      <w:r>
+        <w:t xml:space="preserve">Replace with grey </w:t>
+      </w:r>
+      <w:r>
+        <w:t>points for sparse estimates</w:t>
+      </w:r>
+    </w:p>
+  </w:comment>
+</w:comments>
+</file>
+
+<file path=word/commentsExtended.xml><?xml version="1.0" encoding="utf-8"?>
+<w15:commentsEx xmlns:wpc="http://schemas.microsoft.com/office/word/2010/wordprocessingCanvas" xmlns:cx="http://schemas.microsoft.com/office/drawing/2014/chartex" xmlns:cx1="http://schemas.microsoft.com/office/drawing/2015/9/8/chartex" xmlns:cx2="http://schemas.microsoft.com/office/drawing/2015/10/21/chartex" xmlns:cx3="http://schemas.microsoft.com/office/drawing/2016/5/9/chartex" xmlns:cx4="http://schemas.microsoft.com/office/drawing/2016/5/10/chartex" xmlns:cx5="http://schemas.microsoft.com/office/drawing/2016/5/11/chartex" xmlns:cx6="http://schemas.microsoft.com/office/drawing/2016/5/12/chartex" xmlns:cx7="http://schemas.microsoft.com/office/drawing/2016/5/13/chartex" xmlns:cx8="http://schemas.microsoft.com/office/drawing/2016/5/14/chartex" xmlns:mc="http://schemas.openxmlformats.org/markup-compatibility/2006" xmlns:aink="http://schemas.microsoft.com/office/drawing/2016/ink" xmlns:am3d="http://schemas.microsoft.com/office/drawing/2017/model3d" xmlns:o="urn:schemas-microsoft-com:office:office" xmlns:r="http://schemas.openxmlformats.org/officeDocument/2006/relationships" xmlns:m="http://schemas.openxmlformats.org/officeDocument/2006/math" xmlns:v="urn:schemas-microsoft-com:vml" xmlns:wp14="http://schemas.microsoft.com/office/word/2010/wordprocessingDrawing" xmlns:wp="http://schemas.openxmlformats.org/drawingml/2006/wordprocessingDrawing" xmlns:w10="urn:schemas-microsoft-com:office:word" xmlns:w="http://schemas.openxmlformats.org/wordprocessingml/2006/main" xmlns:w14="http://schemas.microsoft.com/office/word/2010/wordml" xmlns:w15="http://schemas.microsoft.com/office/word/2012/wordml" xmlns:w16cex="http://schemas.microsoft.com/office/word/2018/wordml/cex" xmlns:w16cid="http://schemas.microsoft.com/office/word/2016/wordml/cid" xmlns:w16="http://schemas.microsoft.com/office/word/2018/wordml" xmlns:w16sdtdh="http://schemas.microsoft.com/office/word/2020/wordml/sdtdatahash" xmlns:w16se="http://schemas.microsoft.com/office/word/2015/wordml/symex" xmlns:wpg="http://schemas.microsoft.com/office/word/2010/wordprocessingGroup" xmlns:wpi="http://schemas.microsoft.com/office/word/2010/wordprocessingInk" xmlns:wne="http://schemas.microsoft.com/office/word/2006/wordml" xmlns:wps="http://schemas.microsoft.com/office/word/2010/wordprocessingShape" mc:Ignorable="w14 w15 w16se w16cid w16 w16cex w16sdtdh wp14">
+  <w15:commentEx w15:paraId="16405D7D" w15:done="0"/>
+  <w15:commentEx w15:paraId="14231EDB" w15:done="0"/>
+  <w15:commentEx w15:paraId="45E64521" w15:done="0"/>
+</w15:commentsEx>
+</file>
+
+<file path=word/commentsExtensible.xml><?xml version="1.0" encoding="utf-8"?>
+<w16cex:commentsExtensible xmlns:wpc="http://schemas.microsoft.com/office/word/2010/wordprocessingCanvas" xmlns:cx="http://schemas.microsoft.com/office/drawing/2014/chartex" xmlns:cx1="http://schemas.microsoft.com/office/drawing/2015/9/8/chartex" xmlns:cx2="http://schemas.microsoft.com/office/drawing/2015/10/21/chartex" xmlns:cx3="http://schemas.microsoft.com/office/drawing/2016/5/9/chartex" xmlns:cx4="http://schemas.microsoft.com/office/drawing/2016/5/10/chartex" xmlns:cx5="http://schemas.microsoft.com/office/drawing/2016/5/11/chartex" xmlns:cx6="http://schemas.microsoft.com/office/drawing/2016/5/12/chartex" xmlns:cx7="http://schemas.microsoft.com/office/drawing/2016/5/13/chartex" xmlns:cx8="http://schemas.microsoft.com/office/drawing/2016/5/14/chartex" xmlns:mc="http://schemas.openxmlformats.org/markup-compatibility/2006" xmlns:aink="http://schemas.microsoft.com/office/drawing/2016/ink" xmlns:am3d="http://schemas.microsoft.com/office/drawing/2017/model3d" xmlns:o="urn:schemas-microsoft-com:office:office" xmlns:r="http://schemas.openxmlformats.org/officeDocument/2006/relationships" xmlns:m="http://schemas.openxmlformats.org/officeDocument/2006/math" xmlns:v="urn:schemas-microsoft-com:vml" xmlns:wp14="http://schemas.microsoft.com/office/word/2010/wordprocessingDrawing" xmlns:wp="http://schemas.openxmlformats.org/drawingml/2006/wordprocessingDrawing" xmlns:w10="urn:schemas-microsoft-com:office:word" xmlns:w="http://schemas.openxmlformats.org/wordprocessingml/2006/main" xmlns:w14="http://schemas.microsoft.com/office/word/2010/wordml" xmlns:w15="http://schemas.microsoft.com/office/word/2012/wordml" xmlns:w16cex="http://schemas.microsoft.com/office/word/2018/wordml/cex" xmlns:w16cid="http://schemas.microsoft.com/office/word/2016/wordml/cid" xmlns:w16="http://schemas.microsoft.com/office/word/2018/wordml" xmlns:w16sdtdh="http://schemas.microsoft.com/office/word/2020/wordml/sdtdatahash" xmlns:w16se="http://schemas.microsoft.com/office/word/2015/wordml/symex" xmlns:wpg="http://schemas.microsoft.com/office/word/2010/wordprocessingGroup" xmlns:wpi="http://schemas.microsoft.com/office/word/2010/wordprocessingInk" xmlns:wne="http://schemas.microsoft.com/office/word/2006/wordml" xmlns:wps="http://schemas.microsoft.com/office/word/2010/wordprocessingShape" mc:Ignorable="w14 w15 w16se w16cid w16 w16cex w16sdtdh wp14">
+  <w16cex:commentExtensible w16cex:durableId="2593D73D" w16cex:dateUtc="2022-01-20T20:42:00Z"/>
+  <w16cex:commentExtensible w16cex:durableId="2593D838" w16cex:dateUtc="2022-01-20T20:46:00Z"/>
+  <w16cex:commentExtensible w16cex:durableId="2593D861" w16cex:dateUtc="2022-01-20T20:47:00Z"/>
+</w16cex:commentsExtensible>
+</file>
+
+<file path=word/commentsIds.xml><?xml version="1.0" encoding="utf-8"?>
+<w16cid:commentsIds xmlns:wpc="http://schemas.microsoft.com/office/word/2010/wordprocessingCanvas" xmlns:cx="http://schemas.microsoft.com/office/drawing/2014/chartex" xmlns:cx1="http://schemas.microsoft.com/office/drawing/2015/9/8/chartex" xmlns:cx2="http://schemas.microsoft.com/office/drawing/2015/10/21/chartex" xmlns:cx3="http://schemas.microsoft.com/office/drawing/2016/5/9/chartex" xmlns:cx4="http://schemas.microsoft.com/office/drawing/2016/5/10/chartex" xmlns:cx5="http://schemas.microsoft.com/office/drawing/2016/5/11/chartex" xmlns:cx6="http://schemas.microsoft.com/office/drawing/2016/5/12/chartex" xmlns:cx7="http://schemas.microsoft.com/office/drawing/2016/5/13/chartex" xmlns:cx8="http://schemas.microsoft.com/office/drawing/2016/5/14/chartex" xmlns:mc="http://schemas.openxmlformats.org/markup-compatibility/2006" xmlns:aink="http://schemas.microsoft.com/office/drawing/2016/ink" xmlns:am3d="http://schemas.microsoft.com/office/drawing/2017/model3d" xmlns:o="urn:schemas-microsoft-com:office:office" xmlns:r="http://schemas.openxmlformats.org/officeDocument/2006/relationships" xmlns:m="http://schemas.openxmlformats.org/officeDocument/2006/math" xmlns:v="urn:schemas-microsoft-com:vml" xmlns:wp14="http://schemas.microsoft.com/office/word/2010/wordprocessingDrawing" xmlns:wp="http://schemas.openxmlformats.org/drawingml/2006/wordprocessingDrawing" xmlns:w10="urn:schemas-microsoft-com:office:word" xmlns:w="http://schemas.openxmlformats.org/wordprocessingml/2006/main" xmlns:w14="http://schemas.microsoft.com/office/word/2010/wordml" xmlns:w15="http://schemas.microsoft.com/office/word/2012/wordml" xmlns:w16cex="http://schemas.microsoft.com/office/word/2018/wordml/cex" xmlns:w16cid="http://schemas.microsoft.com/office/word/2016/wordml/cid" xmlns:w16="http://schemas.microsoft.com/office/word/2018/wordml" xmlns:w16sdtdh="http://schemas.microsoft.com/office/word/2020/wordml/sdtdatahash" xmlns:w16se="http://schemas.microsoft.com/office/word/2015/wordml/symex" xmlns:wpg="http://schemas.microsoft.com/office/word/2010/wordprocessingGroup" xmlns:wpi="http://schemas.microsoft.com/office/word/2010/wordprocessingInk" xmlns:wne="http://schemas.microsoft.com/office/word/2006/wordml" xmlns:wps="http://schemas.microsoft.com/office/word/2010/wordprocessingShape" mc:Ignorable="w14 w15 w16se w16cid w16 w16cex w16sdtdh wp14">
+  <w16cid:commentId w16cid:paraId="16405D7D" w16cid:durableId="2593D73D"/>
+  <w16cid:commentId w16cid:paraId="14231EDB" w16cid:durableId="2593D838"/>
+  <w16cid:commentId w16cid:paraId="45E64521" w16cid:durableId="2593D861"/>
+</w16cid:commentsIds>
 </file>
 
 <file path=word/endnotes.xml><?xml version="1.0" encoding="utf-8"?>
@@ -7538,6 +7874,14 @@
     <w:abstractNumId w:val="11"/>
   </w:num>
 </w:numbering>
+</file>
+
+<file path=word/people.xml><?xml version="1.0" encoding="utf-8"?>
+<w15:people xmlns:wpc="http://schemas.microsoft.com/office/word/2010/wordprocessingCanvas" xmlns:cx="http://schemas.microsoft.com/office/drawing/2014/chartex" xmlns:cx1="http://schemas.microsoft.com/office/drawing/2015/9/8/chartex" xmlns:cx2="http://schemas.microsoft.com/office/drawing/2015/10/21/chartex" xmlns:cx3="http://schemas.microsoft.com/office/drawing/2016/5/9/chartex" xmlns:cx4="http://schemas.microsoft.com/office/drawing/2016/5/10/chartex" xmlns:cx5="http://schemas.microsoft.com/office/drawing/2016/5/11/chartex" xmlns:cx6="http://schemas.microsoft.com/office/drawing/2016/5/12/chartex" xmlns:cx7="http://schemas.microsoft.com/office/drawing/2016/5/13/chartex" xmlns:cx8="http://schemas.microsoft.com/office/drawing/2016/5/14/chartex" xmlns:mc="http://schemas.openxmlformats.org/markup-compatibility/2006" xmlns:aink="http://schemas.microsoft.com/office/drawing/2016/ink" xmlns:am3d="http://schemas.microsoft.com/office/drawing/2017/model3d" xmlns:o="urn:schemas-microsoft-com:office:office" xmlns:r="http://schemas.openxmlformats.org/officeDocument/2006/relationships" xmlns:m="http://schemas.openxmlformats.org/officeDocument/2006/math" xmlns:v="urn:schemas-microsoft-com:vml" xmlns:wp14="http://schemas.microsoft.com/office/word/2010/wordprocessingDrawing" xmlns:wp="http://schemas.openxmlformats.org/drawingml/2006/wordprocessingDrawing" xmlns:w10="urn:schemas-microsoft-com:office:word" xmlns:w="http://schemas.openxmlformats.org/wordprocessingml/2006/main" xmlns:w14="http://schemas.microsoft.com/office/word/2010/wordml" xmlns:w15="http://schemas.microsoft.com/office/word/2012/wordml" xmlns:w16cex="http://schemas.microsoft.com/office/word/2018/wordml/cex" xmlns:w16cid="http://schemas.microsoft.com/office/word/2016/wordml/cid" xmlns:w16="http://schemas.microsoft.com/office/word/2018/wordml" xmlns:w16sdtdh="http://schemas.microsoft.com/office/word/2020/wordml/sdtdatahash" xmlns:w16se="http://schemas.microsoft.com/office/word/2015/wordml/symex" xmlns:wpg="http://schemas.microsoft.com/office/word/2010/wordprocessingGroup" xmlns:wpi="http://schemas.microsoft.com/office/word/2010/wordprocessingInk" xmlns:wne="http://schemas.microsoft.com/office/word/2006/wordml" xmlns:wps="http://schemas.microsoft.com/office/word/2010/wordprocessingShape" mc:Ignorable="w14 w15 w16se w16cid w16 w16cex w16sdtdh wp14">
+  <w15:person w15:author="Andrew Mertens">
+    <w15:presenceInfo w15:providerId="None" w15:userId="Andrew Mertens"/>
+  </w15:person>
+</w15:people>
 </file>
 
 <file path=word/styles.xml><?xml version="1.0" encoding="utf-8"?>
@@ -9202,6 +9546,69 @@
       <w:contextualSpacing/>
     </w:pPr>
   </w:style>
+  <w:style w:type="character" w:styleId="CommentReference">
+    <w:name w:val="annotation reference"/>
+    <w:basedOn w:val="DefaultParagraphFont"/>
+    <w:semiHidden/>
+    <w:unhideWhenUsed/>
+    <w:rsid w:val="0031291F"/>
+    <w:rPr>
+      <w:sz w:val="16"/>
+      <w:szCs w:val="16"/>
+    </w:rPr>
+  </w:style>
+  <w:style w:type="paragraph" w:styleId="CommentText">
+    <w:name w:val="annotation text"/>
+    <w:basedOn w:val="Normal"/>
+    <w:link w:val="CommentTextChar"/>
+    <w:semiHidden/>
+    <w:unhideWhenUsed/>
+    <w:rsid w:val="0031291F"/>
+    <w:pPr>
+      <w:spacing w:line="240" w:lineRule="auto"/>
+    </w:pPr>
+    <w:rPr>
+      <w:sz w:val="20"/>
+      <w:szCs w:val="20"/>
+    </w:rPr>
+  </w:style>
+  <w:style w:type="character" w:customStyle="1" w:styleId="CommentTextChar">
+    <w:name w:val="Comment Text Char"/>
+    <w:basedOn w:val="DefaultParagraphFont"/>
+    <w:link w:val="CommentText"/>
+    <w:semiHidden/>
+    <w:rsid w:val="0031291F"/>
+    <w:rPr>
+      <w:sz w:val="20"/>
+      <w:szCs w:val="20"/>
+    </w:rPr>
+  </w:style>
+  <w:style w:type="paragraph" w:styleId="CommentSubject">
+    <w:name w:val="annotation subject"/>
+    <w:basedOn w:val="CommentText"/>
+    <w:next w:val="CommentText"/>
+    <w:link w:val="CommentSubjectChar"/>
+    <w:semiHidden/>
+    <w:unhideWhenUsed/>
+    <w:rsid w:val="0031291F"/>
+    <w:rPr>
+      <w:b/>
+      <w:bCs/>
+    </w:rPr>
+  </w:style>
+  <w:style w:type="character" w:customStyle="1" w:styleId="CommentSubjectChar">
+    <w:name w:val="Comment Subject Char"/>
+    <w:basedOn w:val="CommentTextChar"/>
+    <w:link w:val="CommentSubject"/>
+    <w:semiHidden/>
+    <w:rsid w:val="0031291F"/>
+    <w:rPr>
+      <w:b/>
+      <w:bCs/>
+      <w:sz w:val="20"/>
+      <w:szCs w:val="20"/>
+    </w:rPr>
+  </w:style>
 </w:styles>
 </file>
 

</xml_diff>